<commit_message>
Q1 Tom's first version
</commit_message>
<xml_diff>
--- a/HW2_Draft.docx
+++ b/HW2_Draft.docx
@@ -71,27 +71,7 @@
           <w:szCs w:val="36"/>
           <w:lang w:val="en-US"/>
         </w:rPr>
-        <w:t>AI HW</w:t>
-      </w:r>
-      <w:r>
-        <w:rPr>
-          <w:b/>
-          <w:bCs/>
-          <w:sz w:val="36"/>
-          <w:szCs w:val="36"/>
-          <w:lang w:val="en-US"/>
-        </w:rPr>
-        <w:t>2</w:t>
-      </w:r>
-      <w:r>
-        <w:rPr>
-          <w:b/>
-          <w:bCs/>
-          <w:sz w:val="36"/>
-          <w:szCs w:val="36"/>
-          <w:lang w:val="en-US"/>
-        </w:rPr>
-        <w:t xml:space="preserve"> spring</w:t>
+        <w:t>AI HW2 spring</w:t>
       </w:r>
       <w:r>
         <w:rPr>
@@ -657,16 +637,7 @@
               <w:szCs w:val="24"/>
               <w:lang w:val="en-US"/>
             </w:rPr>
-            <m:t>=</m:t>
-          </m:r>
-          <m:r>
-            <w:rPr>
-              <w:rFonts w:ascii="Cambria Math" w:hAnsi="Cambria Math" w:cstheme="minorHAnsi"/>
-              <w:sz w:val="24"/>
-              <w:szCs w:val="24"/>
-              <w:lang w:val="en-US"/>
-            </w:rPr>
-            <m:t>M</m:t>
+            <m:t>=M</m:t>
           </m:r>
           <m:sSub>
             <m:sSubPr>
@@ -699,25 +670,7 @@
                   <w:szCs w:val="24"/>
                   <w:lang w:val="en-US"/>
                 </w:rPr>
-                <m:t>ps.</m:t>
-              </m:r>
-              <m:r>
-                <w:rPr>
-                  <w:rFonts w:ascii="Cambria Math" w:hAnsi="Cambria Math" w:cstheme="minorHAnsi"/>
-                  <w:sz w:val="24"/>
-                  <w:szCs w:val="24"/>
-                  <w:lang w:val="en-US"/>
-                </w:rPr>
-                <m:t>start</m:t>
-              </m:r>
-              <m:r>
-                <w:rPr>
-                  <w:rFonts w:ascii="Cambria Math" w:hAnsi="Cambria Math" w:cstheme="minorHAnsi"/>
-                  <w:sz w:val="24"/>
-                  <w:szCs w:val="24"/>
-                  <w:lang w:val="en-US"/>
-                </w:rPr>
-                <m:t xml:space="preserve"> ,  ps.destination</m:t>
+                <m:t>ps.start ,  ps.destination</m:t>
               </m:r>
             </m:sub>
           </m:sSub>
@@ -730,7 +683,7 @@
         <w:bidi/>
         <w:ind w:left="360"/>
         <w:rPr>
-          <w:rFonts w:cstheme="minorHAnsi" w:hint="cs"/>
+          <w:rFonts w:cstheme="minorHAnsi"/>
           <w:sz w:val="32"/>
           <w:szCs w:val="32"/>
           <w:lang w:val="en-US"/>
@@ -932,17 +885,7 @@
             <w:rFonts w:ascii="Cambria Math" w:hAnsi="Cambria Math" w:cstheme="minorHAnsi"/>
             <w:lang w:val="en-US"/>
           </w:rPr>
-          <m:t>va</m:t>
-        </m:r>
-        <m:r>
-          <m:rPr>
-            <m:sty m:val="bi"/>
-          </m:rPr>
-          <w:rPr>
-            <w:rFonts w:ascii="Cambria Math" w:hAnsi="Cambria Math" w:cstheme="minorHAnsi"/>
-            <w:lang w:val="en-US"/>
-          </w:rPr>
-          <m:t>l(ps)</m:t>
+          <m:t>val(ps)</m:t>
         </m:r>
       </m:oMath>
       <w:r>
@@ -1000,25 +943,7 @@
               <w:szCs w:val="24"/>
               <w:lang w:val="en-US"/>
             </w:rPr>
-            <m:t>12+12⋅</m:t>
-          </m:r>
-          <m:r>
-            <w:rPr>
-              <w:rFonts w:ascii="Cambria Math" w:hAnsi="Cambria Math" w:cstheme="minorHAnsi"/>
-              <w:sz w:val="24"/>
-              <w:szCs w:val="24"/>
-              <w:lang w:val="en-US"/>
-            </w:rPr>
-            <m:t>taxi.cash</m:t>
-          </m:r>
-          <m:r>
-            <w:rPr>
-              <w:rFonts w:ascii="Cambria Math" w:hAnsi="Cambria Math" w:cstheme="minorHAnsi"/>
-              <w:sz w:val="24"/>
-              <w:szCs w:val="24"/>
-              <w:lang w:val="en-US"/>
-            </w:rPr>
-            <m:t>-(M</m:t>
+            <m:t>12+12⋅taxi.cash-(M</m:t>
           </m:r>
           <m:sSub>
             <m:sSubPr>
@@ -1095,34 +1020,7 @@
                   <w:szCs w:val="24"/>
                   <w:lang w:val="en-US"/>
                 </w:rPr>
-                <m:t>ps.</m:t>
-              </m:r>
-              <m:r>
-                <w:rPr>
-                  <w:rFonts w:ascii="Cambria Math" w:hAnsi="Cambria Math" w:cstheme="minorHAnsi"/>
-                  <w:sz w:val="24"/>
-                  <w:szCs w:val="24"/>
-                  <w:lang w:val="en-US"/>
-                </w:rPr>
-                <m:t>start</m:t>
-              </m:r>
-              <m:r>
-                <w:rPr>
-                  <w:rFonts w:ascii="Cambria Math" w:hAnsi="Cambria Math" w:cstheme="minorHAnsi"/>
-                  <w:sz w:val="24"/>
-                  <w:szCs w:val="24"/>
-                  <w:lang w:val="en-US"/>
-                </w:rPr>
-                <m:t xml:space="preserve"> </m:t>
-              </m:r>
-              <m:r>
-                <w:rPr>
-                  <w:rFonts w:ascii="Cambria Math" w:hAnsi="Cambria Math" w:cstheme="minorHAnsi"/>
-                  <w:sz w:val="24"/>
-                  <w:szCs w:val="24"/>
-                  <w:lang w:val="en-US"/>
-                </w:rPr>
-                <m:t>,  ps.destination</m:t>
+                <m:t>ps.start ,  ps.destination</m:t>
               </m:r>
             </m:sub>
           </m:sSub>
@@ -1266,34 +1164,7 @@
               <w:szCs w:val="24"/>
               <w:lang w:val="en-US"/>
             </w:rPr>
-            <m:t>12+</m:t>
-          </m:r>
-          <m:r>
-            <w:rPr>
-              <w:rFonts w:ascii="Cambria Math" w:hAnsi="Cambria Math" w:cstheme="minorHAnsi"/>
-              <w:sz w:val="24"/>
-              <w:szCs w:val="24"/>
-              <w:lang w:val="en-US"/>
-            </w:rPr>
-            <m:t>12⋅</m:t>
-          </m:r>
-          <m:r>
-            <w:rPr>
-              <w:rFonts w:ascii="Cambria Math" w:hAnsi="Cambria Math" w:cstheme="minorHAnsi"/>
-              <w:sz w:val="24"/>
-              <w:szCs w:val="24"/>
-              <w:lang w:val="en-US"/>
-            </w:rPr>
-            <m:t>taxi.cash</m:t>
-          </m:r>
-          <m:r>
-            <w:rPr>
-              <w:rFonts w:ascii="Cambria Math" w:hAnsi="Cambria Math" w:cstheme="minorHAnsi"/>
-              <w:sz w:val="24"/>
-              <w:szCs w:val="24"/>
-              <w:lang w:val="en-US"/>
-            </w:rPr>
-            <m:t>-(M</m:t>
+            <m:t>12+12⋅taxi.cash-(M</m:t>
           </m:r>
           <m:sSub>
             <m:sSubPr>
@@ -1326,16 +1197,7 @@
                   <w:szCs w:val="24"/>
                   <w:lang w:val="en-US"/>
                 </w:rPr>
-                <m:t>taxi</m:t>
-              </m:r>
-              <m:r>
-                <w:rPr>
-                  <w:rFonts w:ascii="Cambria Math" w:hAnsi="Cambria Math" w:cstheme="minorHAnsi"/>
-                  <w:sz w:val="24"/>
-                  <w:szCs w:val="24"/>
-                  <w:lang w:val="en-US"/>
-                </w:rPr>
-                <m:t>.pos ,  ps.destination</m:t>
+                <m:t>taxi.pos ,  ps.destination</m:t>
               </m:r>
             </m:sub>
           </m:sSub>
@@ -1556,7 +1418,7 @@
         <w:bidi/>
         <w:ind w:left="1080"/>
         <w:rPr>
-          <w:rFonts w:cstheme="minorHAnsi" w:hint="cs"/>
+          <w:rFonts w:cstheme="minorHAnsi"/>
           <w:rtl/>
           <w:lang w:val="en-US"/>
         </w:rPr>
@@ -1639,7 +1501,7 @@
       <w:pPr>
         <w:bidi/>
         <w:rPr>
-          <w:rFonts w:cstheme="minorHAnsi" w:hint="cs"/>
+          <w:rFonts w:cstheme="minorHAnsi"/>
           <w:rtl/>
           <w:lang w:val="en-US"/>
         </w:rPr>
@@ -1829,28 +1691,7 @@
                       <w:rFonts w:ascii="Cambria Math" w:hAnsi="Cambria Math" w:cstheme="minorHAnsi"/>
                       <w:lang w:val="en-US"/>
                     </w:rPr>
-                    <m:t>,  &amp;</m:t>
-                  </m:r>
-                  <m:r>
-                    <w:rPr>
-                      <w:rFonts w:ascii="Cambria Math" w:hAnsi="Cambria Math" w:cstheme="minorHAnsi"/>
-                      <w:lang w:val="en-US"/>
-                    </w:rPr>
-                    <m:t>taxi is empty</m:t>
-                  </m:r>
-                  <m:r>
-                    <w:rPr>
-                      <w:rFonts w:ascii="Cambria Math" w:hAnsi="Cambria Math" w:cstheme="minorHAnsi"/>
-                      <w:lang w:val="en-US"/>
-                    </w:rPr>
-                    <m:t xml:space="preserve"> AND </m:t>
-                  </m:r>
-                  <m:r>
-                    <w:rPr>
-                      <w:rFonts w:ascii="Cambria Math" w:hAnsi="Cambria Math" w:cstheme="minorHAnsi"/>
-                      <w:lang w:val="en-US"/>
-                    </w:rPr>
-                    <m:t>goodPassengersExists(s)</m:t>
+                    <m:t>,  &amp;taxi is empty AND goodPassengersExists(s)</m:t>
                   </m:r>
                 </m:e>
                 <m:e>
@@ -1859,28 +1700,7 @@
                       <w:rFonts w:ascii="Cambria Math" w:hAnsi="Cambria Math" w:cstheme="minorHAnsi"/>
                       <w:lang w:val="en-US"/>
                     </w:rPr>
-                    <m:t>0</m:t>
-                  </m:r>
-                  <m:r>
-                    <w:rPr>
-                      <w:rFonts w:ascii="Cambria Math" w:hAnsi="Cambria Math" w:cstheme="minorHAnsi"/>
-                      <w:lang w:val="en-US"/>
-                    </w:rPr>
-                    <m:t>,  &amp;</m:t>
-                  </m:r>
-                  <m:r>
-                    <w:rPr>
-                      <w:rFonts w:ascii="Cambria Math" w:hAnsi="Cambria Math" w:cstheme="minorHAnsi"/>
-                      <w:lang w:val="en-US"/>
-                    </w:rPr>
-                    <m:t>taxi is empty</m:t>
-                  </m:r>
-                  <m:r>
-                    <w:rPr>
-                      <w:rFonts w:ascii="Cambria Math" w:hAnsi="Cambria Math" w:cstheme="minorHAnsi"/>
-                      <w:lang w:val="en-US"/>
-                    </w:rPr>
-                    <m:t xml:space="preserve"> AND !goodPassengersExists(s)</m:t>
+                    <m:t>0,  &amp;taxi is empty AND !goodPassengersExists(s)</m:t>
                   </m:r>
                 </m:e>
                 <m:e>
@@ -1889,28 +1709,7 @@
                       <w:rFonts w:ascii="Cambria Math" w:hAnsi="Cambria Math" w:cstheme="minorHAnsi"/>
                       <w:lang w:val="en-US"/>
                     </w:rPr>
-                    <m:t>t</m:t>
-                  </m:r>
-                  <m:r>
-                    <w:rPr>
-                      <w:rFonts w:ascii="Cambria Math" w:hAnsi="Cambria Math" w:cstheme="minorHAnsi"/>
-                      <w:lang w:val="en-US"/>
-                    </w:rPr>
-                    <m:t>axiWithPassenger(s)</m:t>
-                  </m:r>
-                  <m:r>
-                    <w:rPr>
-                      <w:rFonts w:ascii="Cambria Math" w:hAnsi="Cambria Math" w:cstheme="minorHAnsi"/>
-                      <w:lang w:val="en-US"/>
-                    </w:rPr>
-                    <m:t>,  &amp;</m:t>
-                  </m:r>
-                  <m:r>
-                    <w:rPr>
-                      <w:rFonts w:ascii="Cambria Math" w:hAnsi="Cambria Math" w:cstheme="minorHAnsi"/>
-                      <w:lang w:val="en-US"/>
-                    </w:rPr>
-                    <m:t>passenger on taxi</m:t>
+                    <m:t>taxiWithPassenger(s),  &amp;passenger on taxi</m:t>
                   </m:r>
                 </m:e>
               </m:eqArr>
@@ -2105,25 +1904,7 @@
                 <w:szCs w:val="24"/>
                 <w:lang w:val="en-US"/>
               </w:rPr>
-              <m:t>ps.</m:t>
-            </m:r>
-            <m:r>
-              <w:rPr>
-                <w:rFonts w:ascii="Cambria Math" w:hAnsi="Cambria Math" w:cstheme="minorHAnsi"/>
-                <w:sz w:val="24"/>
-                <w:szCs w:val="24"/>
-                <w:lang w:val="en-US"/>
-              </w:rPr>
-              <m:t>start</m:t>
-            </m:r>
-            <m:r>
-              <w:rPr>
-                <w:rFonts w:ascii="Cambria Math" w:hAnsi="Cambria Math" w:cstheme="minorHAnsi"/>
-                <w:sz w:val="24"/>
-                <w:szCs w:val="24"/>
-                <w:lang w:val="en-US"/>
-              </w:rPr>
-              <m:t xml:space="preserve"> ,  ps.destination</m:t>
+              <m:t>ps.start ,  ps.destination</m:t>
             </m:r>
           </m:sub>
         </m:sSub>
@@ -2297,16 +2078,7 @@
                 <w:szCs w:val="24"/>
                 <w:lang w:val="en-US"/>
               </w:rPr>
-              <m:t>taxi</m:t>
-            </m:r>
-            <m:r>
-              <w:rPr>
-                <w:rFonts w:ascii="Cambria Math" w:hAnsi="Cambria Math" w:cstheme="minorHAnsi"/>
-                <w:sz w:val="24"/>
-                <w:szCs w:val="24"/>
-                <w:lang w:val="en-US"/>
-              </w:rPr>
-              <m:t>.pos ,  ps.destination</m:t>
+              <m:t>taxi.pos ,  ps.destination</m:t>
             </m:r>
           </m:sub>
         </m:sSub>
@@ -2456,25 +2228,7 @@
               <w:szCs w:val="24"/>
               <w:lang w:val="en-US"/>
             </w:rPr>
-            <m:t>12+12⋅</m:t>
-          </m:r>
-          <m:r>
-            <w:rPr>
-              <w:rFonts w:ascii="Cambria Math" w:hAnsi="Cambria Math" w:cstheme="minorHAnsi"/>
-              <w:sz w:val="24"/>
-              <w:szCs w:val="24"/>
-              <w:lang w:val="en-US"/>
-            </w:rPr>
-            <m:t>taxi.cash</m:t>
-          </m:r>
-          <m:r>
-            <w:rPr>
-              <w:rFonts w:ascii="Cambria Math" w:hAnsi="Cambria Math" w:cstheme="minorHAnsi"/>
-              <w:sz w:val="24"/>
-              <w:szCs w:val="24"/>
-              <w:lang w:val="en-US"/>
-            </w:rPr>
-            <m:t>-(M</m:t>
+            <m:t>12+12⋅taxi.cash-(M</m:t>
           </m:r>
           <m:sSub>
             <m:sSubPr>
@@ -2551,34 +2305,7 @@
                   <w:szCs w:val="24"/>
                   <w:lang w:val="en-US"/>
                 </w:rPr>
-                <m:t>ps.</m:t>
-              </m:r>
-              <m:r>
-                <w:rPr>
-                  <w:rFonts w:ascii="Cambria Math" w:hAnsi="Cambria Math" w:cstheme="minorHAnsi"/>
-                  <w:sz w:val="24"/>
-                  <w:szCs w:val="24"/>
-                  <w:lang w:val="en-US"/>
-                </w:rPr>
-                <m:t>start</m:t>
-              </m:r>
-              <m:r>
-                <w:rPr>
-                  <w:rFonts w:ascii="Cambria Math" w:hAnsi="Cambria Math" w:cstheme="minorHAnsi"/>
-                  <w:sz w:val="24"/>
-                  <w:szCs w:val="24"/>
-                  <w:lang w:val="en-US"/>
-                </w:rPr>
-                <m:t xml:space="preserve"> </m:t>
-              </m:r>
-              <m:r>
-                <w:rPr>
-                  <w:rFonts w:ascii="Cambria Math" w:hAnsi="Cambria Math" w:cstheme="minorHAnsi"/>
-                  <w:sz w:val="24"/>
-                  <w:szCs w:val="24"/>
-                  <w:lang w:val="en-US"/>
-                </w:rPr>
-                <m:t>,  ps.destination</m:t>
+                <m:t>ps.start ,  ps.destination</m:t>
               </m:r>
             </m:sub>
           </m:sSub>
@@ -3096,25 +2823,7 @@
               <w:szCs w:val="24"/>
               <w:lang w:val="en-US"/>
             </w:rPr>
-            <m:t>12+12⋅</m:t>
-          </m:r>
-          <m:r>
-            <w:rPr>
-              <w:rFonts w:ascii="Cambria Math" w:hAnsi="Cambria Math" w:cstheme="minorHAnsi"/>
-              <w:sz w:val="24"/>
-              <w:szCs w:val="24"/>
-              <w:lang w:val="en-US"/>
-            </w:rPr>
-            <m:t>taxi.cash</m:t>
-          </m:r>
-          <m:r>
-            <w:rPr>
-              <w:rFonts w:ascii="Cambria Math" w:hAnsi="Cambria Math" w:cstheme="minorHAnsi"/>
-              <w:sz w:val="24"/>
-              <w:szCs w:val="24"/>
-              <w:lang w:val="en-US"/>
-            </w:rPr>
-            <m:t>-(M</m:t>
+            <m:t>12+12⋅taxi.cash-(M</m:t>
           </m:r>
           <m:sSub>
             <m:sSubPr>
@@ -3147,16 +2856,7 @@
                   <w:szCs w:val="24"/>
                   <w:lang w:val="en-US"/>
                 </w:rPr>
-                <m:t>taxi</m:t>
-              </m:r>
-              <m:r>
-                <w:rPr>
-                  <w:rFonts w:ascii="Cambria Math" w:hAnsi="Cambria Math" w:cstheme="minorHAnsi"/>
-                  <w:sz w:val="24"/>
-                  <w:szCs w:val="24"/>
-                  <w:lang w:val="en-US"/>
-                </w:rPr>
-                <m:t>.pos ,  ps.destination</m:t>
+                <m:t>taxi.pos ,  ps.destination</m:t>
               </m:r>
             </m:sub>
           </m:sSub>
@@ -3267,16 +2967,7 @@
                 <w:szCs w:val="24"/>
                 <w:lang w:val="en-US"/>
               </w:rPr>
-              <m:t>taxi</m:t>
-            </m:r>
-            <m:r>
-              <w:rPr>
-                <w:rFonts w:ascii="Cambria Math" w:hAnsi="Cambria Math" w:cstheme="minorHAnsi"/>
-                <w:sz w:val="24"/>
-                <w:szCs w:val="24"/>
-                <w:lang w:val="en-US"/>
-              </w:rPr>
-              <m:t>.pos ,  ps.destination</m:t>
+              <m:t>taxi.pos ,  ps.destination</m:t>
             </m:r>
           </m:sub>
         </m:sSub>
@@ -3446,29 +3137,7 @@
           <w:rtl/>
           <w:lang w:val="en-US"/>
         </w:rPr>
-        <w:t xml:space="preserve"> ל</w:t>
-      </w:r>
-      <w:proofErr w:type="spellStart"/>
-      <w:r>
-        <w:rPr>
-          <w:rFonts w:eastAsiaTheme="minorEastAsia" w:cstheme="minorHAnsi" w:hint="cs"/>
-          <w:sz w:val="24"/>
-          <w:szCs w:val="24"/>
-          <w:rtl/>
-          <w:lang w:val="en-US"/>
-        </w:rPr>
-        <w:t>היוריסטיקות</w:t>
-      </w:r>
-      <w:proofErr w:type="spellEnd"/>
-      <w:r>
-        <w:rPr>
-          <w:rFonts w:eastAsiaTheme="minorEastAsia" w:cstheme="minorHAnsi" w:hint="cs"/>
-          <w:sz w:val="24"/>
-          <w:szCs w:val="24"/>
-          <w:rtl/>
-          <w:lang w:val="en-US"/>
-        </w:rPr>
-        <w:t xml:space="preserve"> במקרים א', וג' כדי לשמור על היוריסטיקה אי שלילית.</w:t>
+        <w:t xml:space="preserve"> להיוריסטיקות במקרים א', וג' כדי לשמור על היוריסטיקה אי שלילית.</w:t>
       </w:r>
     </w:p>
     <w:p>
@@ -3639,34 +3308,7 @@
                   <w:szCs w:val="24"/>
                   <w:lang w:val="en-US"/>
                 </w:rPr>
-                <m:t>ps.</m:t>
-              </m:r>
-              <m:r>
-                <w:rPr>
-                  <w:rFonts w:ascii="Cambria Math" w:hAnsi="Cambria Math" w:cstheme="minorHAnsi"/>
-                  <w:sz w:val="24"/>
-                  <w:szCs w:val="24"/>
-                  <w:lang w:val="en-US"/>
-                </w:rPr>
-                <m:t>start</m:t>
-              </m:r>
-              <m:r>
-                <w:rPr>
-                  <w:rFonts w:ascii="Cambria Math" w:hAnsi="Cambria Math" w:cstheme="minorHAnsi"/>
-                  <w:sz w:val="24"/>
-                  <w:szCs w:val="24"/>
-                  <w:lang w:val="en-US"/>
-                </w:rPr>
-                <m:t xml:space="preserve"> </m:t>
-              </m:r>
-              <m:r>
-                <w:rPr>
-                  <w:rFonts w:ascii="Cambria Math" w:hAnsi="Cambria Math" w:cstheme="minorHAnsi"/>
-                  <w:sz w:val="24"/>
-                  <w:szCs w:val="24"/>
-                  <w:lang w:val="en-US"/>
-                </w:rPr>
-                <m:t>,  ps.destination</m:t>
+                <m:t>ps.start ,  ps.destination</m:t>
               </m:r>
             </m:sub>
           </m:sSub>
@@ -3750,16 +3392,7 @@
                       <w:szCs w:val="24"/>
                       <w:lang w:val="en-US"/>
                     </w:rPr>
-                    <m:t>taxi</m:t>
-                  </m:r>
-                  <m:r>
-                    <w:rPr>
-                      <w:rFonts w:ascii="Cambria Math" w:hAnsi="Cambria Math" w:cstheme="minorHAnsi"/>
-                      <w:sz w:val="24"/>
-                      <w:szCs w:val="24"/>
-                      <w:lang w:val="en-US"/>
-                    </w:rPr>
-                    <m:t>.pos ,  ps.destination</m:t>
+                    <m:t>taxi.pos ,  ps.destination</m:t>
                   </m:r>
                 </m:sub>
               </m:sSub>
@@ -3852,7 +3485,14 @@
               <w:rFonts w:ascii="Cambria Math" w:eastAsiaTheme="minorEastAsia" w:hAnsi="Cambria Math" w:cstheme="minorHAnsi"/>
               <w:lang w:val="en-US"/>
             </w:rPr>
-            <m:t>0≤h(s)</m:t>
+            <m:t>0≤</m:t>
+          </m:r>
+          <m:r>
+            <w:rPr>
+              <w:rFonts w:ascii="Cambria Math" w:eastAsiaTheme="minorEastAsia" w:hAnsi="Cambria Math" w:cstheme="minorHAnsi"/>
+              <w:lang w:val="en-US"/>
+            </w:rPr>
+            <m:t>h(s)</m:t>
           </m:r>
         </m:oMath>
       </m:oMathPara>
@@ -3886,9 +3526,34 @@
         <w:ind w:left="1080"/>
         <w:rPr>
           <w:rFonts w:eastAsiaTheme="minorEastAsia" w:cstheme="minorHAnsi"/>
-          <w:lang w:val="en-US"/>
-        </w:rPr>
-      </w:pPr>
+          <w:rtl/>
+          <w:lang w:val="en-US"/>
+        </w:rPr>
+      </w:pPr>
+      <w:r>
+        <w:rPr>
+          <w:rFonts w:eastAsiaTheme="minorEastAsia" w:cstheme="minorHAnsi" w:hint="cs"/>
+          <w:rtl/>
+          <w:lang w:val="en-US"/>
+        </w:rPr>
+        <w:t xml:space="preserve">לדעתנו </w:t>
+      </w:r>
+      <w:r>
+        <w:rPr>
+          <w:rFonts w:eastAsiaTheme="minorEastAsia" w:cstheme="minorHAnsi" w:hint="cs"/>
+          <w:rtl/>
+          <w:lang w:val="en-US"/>
+        </w:rPr>
+        <w:t xml:space="preserve">סוכן חמדן המבוסס על היוריסטיקה שלנו ינצח את הסוכן החמדן הנתון (לפחות </w:t>
+      </w:r>
+      <w:r>
+        <w:rPr>
+          <w:rFonts w:eastAsiaTheme="minorEastAsia" w:cstheme="minorHAnsi" w:hint="cs"/>
+          <w:rtl/>
+          <w:lang w:val="en-US"/>
+        </w:rPr>
+        <w:t>במרבית המקרים) כיוון שניתן לומר שהוא "יודע" יותר על העולם. נסביר:</w:t>
+      </w:r>
     </w:p>
     <w:p>
       <w:pPr>
@@ -3897,19 +3562,716 @@
         <w:ind w:left="1080"/>
         <w:rPr>
           <w:rFonts w:eastAsiaTheme="minorEastAsia" w:cstheme="minorHAnsi"/>
+          <w:rtl/>
+          <w:lang w:val="en-US"/>
+        </w:rPr>
+      </w:pPr>
+      <w:r>
+        <w:rPr>
+          <w:rFonts w:eastAsiaTheme="minorEastAsia" w:cstheme="minorHAnsi" w:hint="cs"/>
+          <w:rtl/>
+          <w:lang w:val="en-US"/>
+        </w:rPr>
+        <w:t xml:space="preserve">הסוכן החמדן הנתון, מחשב לכל מצב את ההפרש </w:t>
+      </w:r>
+      <w:r>
+        <w:rPr>
+          <w:rFonts w:eastAsiaTheme="minorEastAsia" w:cstheme="minorHAnsi" w:hint="cs"/>
+          <w:rtl/>
+          <w:lang w:val="en-US"/>
+        </w:rPr>
+        <w:t>בין מאזני הכסף של המונית שהוא מייצג למונית של היריב. כעת, נשים לב כי</w:t>
+      </w:r>
+      <w:r>
+        <w:rPr>
+          <w:rFonts w:eastAsiaTheme="minorEastAsia" w:cstheme="minorHAnsi" w:hint="cs"/>
+          <w:rtl/>
+          <w:lang w:val="en-US"/>
+        </w:rPr>
+        <w:t xml:space="preserve"> בזמן שמגיע תורו של הסוכן הנתון לשחק</w:t>
+      </w:r>
+      <w:r>
+        <w:rPr>
+          <w:rFonts w:eastAsiaTheme="minorEastAsia" w:cstheme="minorHAnsi" w:hint="cs"/>
+          <w:rtl/>
+          <w:lang w:val="en-US"/>
+        </w:rPr>
+        <w:t xml:space="preserve"> סכום הכסף של המונית היריבה</w:t>
+      </w:r>
+      <w:r>
+        <w:rPr>
+          <w:rFonts w:eastAsiaTheme="minorEastAsia" w:cstheme="minorHAnsi" w:hint="cs"/>
+          <w:rtl/>
+          <w:lang w:val="en-US"/>
+        </w:rPr>
+        <w:t xml:space="preserve"> </w:t>
+      </w:r>
+      <w:r>
+        <w:rPr>
+          <w:rFonts w:eastAsiaTheme="minorEastAsia" w:cstheme="minorHAnsi" w:hint="cs"/>
+          <w:rtl/>
+          <w:lang w:val="en-US"/>
+        </w:rPr>
+        <w:t xml:space="preserve">זהה עבור כל המצבים </w:t>
+      </w:r>
+      <w:r>
+        <w:rPr>
+          <w:rFonts w:eastAsiaTheme="minorEastAsia" w:cstheme="minorHAnsi" w:hint="cs"/>
+          <w:rtl/>
+          <w:lang w:val="en-US"/>
+        </w:rPr>
+        <w:t xml:space="preserve">העוקבים </w:t>
+      </w:r>
+      <w:r>
+        <w:rPr>
+          <w:rFonts w:eastAsiaTheme="minorEastAsia" w:cstheme="minorHAnsi" w:hint="cs"/>
+          <w:rtl/>
+          <w:lang w:val="en-US"/>
+        </w:rPr>
+        <w:t>(למצב הנוכחי של הסוכן</w:t>
+      </w:r>
+      <w:r>
+        <w:rPr>
+          <w:rFonts w:eastAsiaTheme="minorEastAsia" w:cstheme="minorHAnsi" w:hint="cs"/>
+          <w:rtl/>
+          <w:lang w:val="en-US"/>
+        </w:rPr>
+        <w:t>).</w:t>
+      </w:r>
+      <w:r>
+        <w:rPr>
+          <w:rFonts w:eastAsiaTheme="minorEastAsia" w:cstheme="minorHAnsi" w:hint="cs"/>
+          <w:rtl/>
+          <w:lang w:val="en-US"/>
+        </w:rPr>
+        <w:t xml:space="preserve"> המונית היריבה "סטטית" בשלב הזה</w:t>
+      </w:r>
+      <w:r>
+        <w:rPr>
+          <w:rFonts w:eastAsiaTheme="minorEastAsia" w:cstheme="minorHAnsi" w:hint="cs"/>
+          <w:rtl/>
+          <w:lang w:val="en-US"/>
+        </w:rPr>
+        <w:t>.</w:t>
+      </w:r>
+    </w:p>
+    <w:p>
+      <w:pPr>
+        <w:pStyle w:val="a4"/>
+        <w:bidi/>
+        <w:ind w:left="1080"/>
+        <w:rPr>
+          <w:rFonts w:eastAsiaTheme="minorEastAsia" w:cstheme="minorHAnsi"/>
+          <w:rtl/>
+          <w:lang w:val="en-US"/>
+        </w:rPr>
+      </w:pPr>
+      <w:r>
+        <w:rPr>
+          <w:rFonts w:eastAsiaTheme="minorEastAsia" w:cstheme="minorHAnsi" w:hint="cs"/>
+          <w:rtl/>
+          <w:lang w:val="en-US"/>
+        </w:rPr>
+        <w:t xml:space="preserve">לכן, הדרך היחידה שלו לייצר </w:t>
+      </w:r>
+      <w:r>
+        <w:rPr>
+          <w:rFonts w:eastAsiaTheme="minorEastAsia" w:cstheme="minorHAnsi" w:hint="cs"/>
+          <w:rtl/>
+          <w:lang w:val="en-US"/>
+        </w:rPr>
+        <w:t>איזשהו אי-</w:t>
+      </w:r>
+      <w:r>
+        <w:rPr>
+          <w:rFonts w:eastAsiaTheme="minorEastAsia" w:cstheme="minorHAnsi" w:hint="cs"/>
+          <w:rtl/>
+          <w:lang w:val="en-US"/>
+        </w:rPr>
+        <w:t>שוויון</w:t>
+      </w:r>
+      <w:r>
+        <w:rPr>
+          <w:rFonts w:eastAsiaTheme="minorEastAsia" w:cstheme="minorHAnsi" w:hint="cs"/>
+          <w:rtl/>
+          <w:lang w:val="en-US"/>
+        </w:rPr>
+        <w:t xml:space="preserve"> בין הבנים</w:t>
+      </w:r>
+      <w:r>
+        <w:rPr>
+          <w:rFonts w:eastAsiaTheme="minorEastAsia" w:cstheme="minorHAnsi" w:hint="cs"/>
+          <w:rtl/>
+          <w:lang w:val="en-US"/>
+        </w:rPr>
+        <w:t xml:space="preserve"> </w:t>
+      </w:r>
+      <w:r>
+        <w:rPr>
+          <w:rFonts w:eastAsiaTheme="minorEastAsia" w:cstheme="minorHAnsi" w:hint="cs"/>
+          <w:rtl/>
+          <w:lang w:val="en-US"/>
+        </w:rPr>
+        <w:t>היא במקרה של הורדת נוסע</w:t>
+      </w:r>
+      <w:r>
+        <w:rPr>
+          <w:rFonts w:eastAsiaTheme="minorEastAsia" w:cstheme="minorHAnsi" w:hint="cs"/>
+          <w:rtl/>
+          <w:lang w:val="en-US"/>
+        </w:rPr>
+        <w:t xml:space="preserve"> (או תדלוק</w:t>
+      </w:r>
+      <w:r>
+        <w:rPr>
+          <w:rFonts w:eastAsiaTheme="minorEastAsia" w:cstheme="minorHAnsi" w:hint="cs"/>
+          <w:rtl/>
+          <w:lang w:val="en-US"/>
+        </w:rPr>
+        <w:t xml:space="preserve">. </w:t>
+      </w:r>
+      <w:r>
+        <w:rPr>
+          <w:rFonts w:eastAsiaTheme="minorEastAsia" w:cstheme="minorHAnsi" w:hint="cs"/>
+          <w:rtl/>
+          <w:lang w:val="en-US"/>
+        </w:rPr>
+        <w:t>נניח כרגע שהתחלנו לשחק ואין כסף לתדלק)</w:t>
+      </w:r>
+      <w:r>
+        <w:rPr>
+          <w:rFonts w:eastAsiaTheme="minorEastAsia" w:cstheme="minorHAnsi" w:hint="cs"/>
+          <w:rtl/>
+          <w:lang w:val="en-US"/>
+        </w:rPr>
+        <w:t>.</w:t>
+      </w:r>
+    </w:p>
+    <w:p>
+      <w:pPr>
+        <w:pStyle w:val="a4"/>
+        <w:bidi/>
+        <w:ind w:left="1080"/>
+        <w:rPr>
+          <w:rFonts w:eastAsiaTheme="minorEastAsia" w:cstheme="minorHAnsi"/>
+          <w:rtl/>
+          <w:lang w:val="en-US"/>
+        </w:rPr>
+      </w:pPr>
+      <w:r>
+        <w:rPr>
+          <w:rFonts w:eastAsiaTheme="minorEastAsia" w:cstheme="minorHAnsi" w:hint="cs"/>
+          <w:rtl/>
+          <w:lang w:val="en-US"/>
+        </w:rPr>
+        <w:t xml:space="preserve">אבל, כדי להוריד נוסע צריך קודם כל לאסוף אותו. </w:t>
+      </w:r>
+      <w:r>
+        <w:rPr>
+          <w:rFonts w:eastAsiaTheme="minorEastAsia" w:cstheme="minorHAnsi" w:hint="cs"/>
+          <w:rtl/>
+          <w:lang w:val="en-US"/>
+        </w:rPr>
+        <w:t xml:space="preserve">כיוון שאנחנו לא מרוויחים כסף מאיסוף הנוסע, הסיכוי היחיד שהסוכן יבחר לאסוף את הנוסע </w:t>
+      </w:r>
+      <w:r>
+        <w:rPr>
+          <w:rFonts w:eastAsiaTheme="minorEastAsia" w:cstheme="minorHAnsi" w:hint="cs"/>
+          <w:rtl/>
+          <w:lang w:val="en-US"/>
+        </w:rPr>
+        <w:t>היא אם תהיה בחירה אקראית שכזו</w:t>
+      </w:r>
+      <w:r>
+        <w:rPr>
+          <w:rFonts w:eastAsiaTheme="minorEastAsia" w:cstheme="minorHAnsi" w:hint="cs"/>
+          <w:rtl/>
+          <w:lang w:val="en-US"/>
+        </w:rPr>
+        <w:t xml:space="preserve"> כשהמונית תעמוד "על" הנוסע</w:t>
+      </w:r>
+      <w:r>
+        <w:rPr>
+          <w:rFonts w:eastAsiaTheme="minorEastAsia" w:cstheme="minorHAnsi" w:hint="cs"/>
+          <w:rtl/>
+          <w:lang w:val="en-US"/>
+        </w:rPr>
+        <w:t xml:space="preserve"> (כי שוב, הערכים של כל הבנים יהיו זהים. למעט אולי מצב עוקב </w:t>
+      </w:r>
+      <w:r>
+        <w:rPr>
+          <w:rFonts w:eastAsiaTheme="minorEastAsia" w:cstheme="minorHAnsi" w:hint="cs"/>
+          <w:rtl/>
+          <w:lang w:val="en-US"/>
+        </w:rPr>
+        <w:t>עבורו מתדלקים</w:t>
+      </w:r>
+      <w:r>
+        <w:rPr>
+          <w:rFonts w:eastAsiaTheme="minorEastAsia" w:cstheme="minorHAnsi" w:hint="cs"/>
+          <w:rtl/>
+          <w:lang w:val="en-US"/>
+        </w:rPr>
+        <w:t>).</w:t>
+      </w:r>
+    </w:p>
+    <w:p>
+      <w:pPr>
+        <w:pStyle w:val="a4"/>
+        <w:bidi/>
+        <w:ind w:left="1080"/>
+        <w:rPr>
+          <w:rFonts w:eastAsiaTheme="minorEastAsia" w:cstheme="minorHAnsi"/>
+          <w:rtl/>
+          <w:lang w:val="en-US"/>
+        </w:rPr>
+      </w:pPr>
+      <w:r>
+        <w:rPr>
+          <w:rFonts w:eastAsiaTheme="minorEastAsia" w:cstheme="minorHAnsi" w:hint="cs"/>
+          <w:rtl/>
+          <w:lang w:val="en-US"/>
+        </w:rPr>
+        <w:t>גם אחרי איסוף הנוסע, זה עניין של מזל בכלל להגיע ל</w:t>
+      </w:r>
+      <w:r>
+        <w:rPr>
+          <w:rFonts w:eastAsiaTheme="minorEastAsia" w:cstheme="minorHAnsi" w:hint="cs"/>
+          <w:rtl/>
+          <w:lang w:val="en-US"/>
+        </w:rPr>
+        <w:t>יעד של הנוסע</w:t>
+      </w:r>
+      <w:r>
+        <w:rPr>
+          <w:rFonts w:eastAsiaTheme="minorEastAsia" w:cstheme="minorHAnsi" w:hint="cs"/>
+          <w:rtl/>
+          <w:lang w:val="en-US"/>
+        </w:rPr>
+        <w:t xml:space="preserve"> (מסיבות דומות </w:t>
+      </w:r>
+      <w:r>
+        <w:rPr>
+          <w:rFonts w:eastAsiaTheme="minorEastAsia" w:cstheme="minorHAnsi"/>
+          <w:rtl/>
+          <w:lang w:val="en-US"/>
+        </w:rPr>
+        <w:t>–</w:t>
+      </w:r>
+      <w:r>
+        <w:rPr>
+          <w:rFonts w:eastAsiaTheme="minorEastAsia" w:cstheme="minorHAnsi" w:hint="cs"/>
+          <w:rtl/>
+          <w:lang w:val="en-US"/>
+        </w:rPr>
+        <w:t xml:space="preserve"> הפרש הכספים לא עוזר לנו להבין איפה היעד, אלא אם כן אנחנו עומדים עליו)</w:t>
+      </w:r>
+      <w:r>
+        <w:rPr>
+          <w:rFonts w:eastAsiaTheme="minorEastAsia" w:cstheme="minorHAnsi" w:hint="cs"/>
+          <w:rtl/>
+          <w:lang w:val="en-US"/>
+        </w:rPr>
+        <w:t>.</w:t>
+      </w:r>
+    </w:p>
+    <w:p>
+      <w:pPr>
+        <w:pStyle w:val="a4"/>
+        <w:bidi/>
+        <w:ind w:left="1080"/>
+        <w:rPr>
+          <w:rFonts w:eastAsiaTheme="minorEastAsia" w:cstheme="minorHAnsi"/>
+          <w:rtl/>
+          <w:lang w:val="en-US"/>
+        </w:rPr>
+      </w:pPr>
+      <w:r>
+        <w:rPr>
+          <w:rFonts w:eastAsiaTheme="minorEastAsia" w:cstheme="minorHAnsi" w:hint="cs"/>
+          <w:rtl/>
+          <w:lang w:val="en-US"/>
+        </w:rPr>
+        <w:t xml:space="preserve">כלומר, אפשר להגיד שהסוכן הנ"ל הוא עם "ידע" מאוד מוגבל על העולם </w:t>
+      </w:r>
+      <w:r>
+        <w:rPr>
+          <w:rFonts w:eastAsiaTheme="minorEastAsia" w:cstheme="minorHAnsi" w:hint="cs"/>
+          <w:rtl/>
+          <w:lang w:val="en-US"/>
+        </w:rPr>
+        <w:t>בכל רגע נתון</w:t>
+      </w:r>
+      <w:r>
+        <w:rPr>
+          <w:rFonts w:eastAsiaTheme="minorEastAsia" w:cstheme="minorHAnsi" w:hint="cs"/>
+          <w:rtl/>
+          <w:lang w:val="en-US"/>
+        </w:rPr>
+        <w:t xml:space="preserve">. אמנם המטרה </w:t>
+      </w:r>
+      <w:r>
+        <w:rPr>
+          <w:rFonts w:eastAsiaTheme="minorEastAsia" w:cstheme="minorHAnsi" w:hint="cs"/>
+          <w:rtl/>
+          <w:lang w:val="en-US"/>
+        </w:rPr>
+        <w:t>הסופית שלו, היא אכן לקבל המקסימום של הערך אותו הוא בא לחשב בכל מצב</w:t>
+      </w:r>
+      <w:r>
+        <w:rPr>
+          <w:rFonts w:eastAsiaTheme="minorEastAsia" w:cstheme="minorHAnsi" w:hint="cs"/>
+          <w:rtl/>
+          <w:lang w:val="en-US"/>
+        </w:rPr>
+        <w:t xml:space="preserve"> -</w:t>
+      </w:r>
+      <w:r>
+        <w:rPr>
+          <w:rFonts w:eastAsiaTheme="minorEastAsia" w:cstheme="minorHAnsi" w:hint="cs"/>
+          <w:rtl/>
+          <w:lang w:val="en-US"/>
+        </w:rPr>
+        <w:t xml:space="preserve"> אך כאמור, חישוב ערך זה </w:t>
+      </w:r>
+      <w:r>
+        <w:rPr>
+          <w:rFonts w:eastAsiaTheme="minorEastAsia" w:cstheme="minorHAnsi" w:hint="cs"/>
+          <w:rtl/>
+          <w:lang w:val="en-US"/>
+        </w:rPr>
+        <w:t>כערך היוריסטי, לא משרת אותו היטב כדי לנצח</w:t>
+      </w:r>
+      <w:r>
+        <w:rPr>
+          <w:rFonts w:eastAsiaTheme="minorEastAsia" w:cstheme="minorHAnsi" w:hint="cs"/>
+          <w:rtl/>
+          <w:lang w:val="en-US"/>
+        </w:rPr>
+        <w:t>.</w:t>
+      </w:r>
+    </w:p>
+    <w:p>
+      <w:pPr>
+        <w:pStyle w:val="a4"/>
+        <w:bidi/>
+        <w:ind w:left="1080"/>
+        <w:rPr>
+          <w:rFonts w:eastAsiaTheme="minorEastAsia" w:cstheme="minorHAnsi"/>
+          <w:rtl/>
+          <w:lang w:val="en-US"/>
+        </w:rPr>
+      </w:pPr>
+      <w:r>
+        <w:rPr>
+          <w:rFonts w:eastAsiaTheme="minorEastAsia" w:cstheme="minorHAnsi" w:hint="cs"/>
+          <w:rtl/>
+          <w:lang w:val="en-US"/>
+        </w:rPr>
+        <w:t xml:space="preserve">*כדי לחדד את עניין התדלוק </w:t>
+      </w:r>
+      <w:r>
+        <w:rPr>
+          <w:rFonts w:eastAsiaTheme="minorEastAsia" w:cstheme="minorHAnsi"/>
+          <w:rtl/>
+          <w:lang w:val="en-US"/>
+        </w:rPr>
+        <w:t>–</w:t>
+      </w:r>
+      <w:r>
+        <w:rPr>
+          <w:rFonts w:eastAsiaTheme="minorEastAsia" w:cstheme="minorHAnsi" w:hint="cs"/>
+          <w:rtl/>
+          <w:lang w:val="en-US"/>
+        </w:rPr>
+        <w:t xml:space="preserve"> גם במקרה שהוא כן הצליח לאסוף ולהוריד נוסע ביעד, </w:t>
+      </w:r>
+      <w:r>
+        <w:rPr>
+          <w:rFonts w:eastAsiaTheme="minorEastAsia" w:cstheme="minorHAnsi" w:hint="cs"/>
+          <w:rtl/>
+          <w:lang w:val="en-US"/>
+        </w:rPr>
+        <w:t>הוא עדיין יעד</w:t>
+      </w:r>
+      <w:r>
+        <w:rPr>
+          <w:rFonts w:eastAsiaTheme="minorEastAsia" w:cstheme="minorHAnsi" w:hint="cs"/>
+          <w:rtl/>
+          <w:lang w:val="en-US"/>
+        </w:rPr>
+        <w:t>י</w:t>
+      </w:r>
+      <w:r>
+        <w:rPr>
+          <w:rFonts w:eastAsiaTheme="minorEastAsia" w:cstheme="minorHAnsi" w:hint="cs"/>
+          <w:rtl/>
+          <w:lang w:val="en-US"/>
+        </w:rPr>
+        <w:t>ף לא לתדלק (ייתן ערך היוריסטי יותר קטן, בעוד הסוכן הנ"ל מעוניין למקסם)</w:t>
+      </w:r>
+      <w:r>
+        <w:rPr>
+          <w:rFonts w:eastAsiaTheme="minorEastAsia" w:cstheme="minorHAnsi" w:hint="cs"/>
+          <w:rtl/>
+          <w:lang w:val="en-US"/>
+        </w:rPr>
+        <w:t xml:space="preserve"> ולכן לא יבחר בפעולה זו</w:t>
+      </w:r>
+      <w:r>
+        <w:rPr>
+          <w:rFonts w:eastAsiaTheme="minorEastAsia" w:cstheme="minorHAnsi" w:hint="cs"/>
+          <w:rtl/>
+          <w:lang w:val="en-US"/>
+        </w:rPr>
+        <w:t>.</w:t>
+      </w:r>
+    </w:p>
+    <w:p>
+      <w:pPr>
+        <w:pStyle w:val="a4"/>
+        <w:bidi/>
+        <w:ind w:left="1080"/>
+        <w:rPr>
+          <w:rFonts w:eastAsiaTheme="minorEastAsia" w:cstheme="minorHAnsi"/>
+          <w:rtl/>
+          <w:lang w:val="en-US"/>
+        </w:rPr>
+      </w:pPr>
+    </w:p>
+    <w:p>
+      <w:pPr>
+        <w:pStyle w:val="a4"/>
+        <w:bidi/>
+        <w:ind w:left="1080"/>
+        <w:rPr>
+          <w:rFonts w:eastAsiaTheme="minorEastAsia" w:cstheme="minorHAnsi"/>
+          <w:rtl/>
+          <w:lang w:val="en-US"/>
+        </w:rPr>
+      </w:pPr>
+      <w:r>
+        <w:rPr>
+          <w:rFonts w:eastAsiaTheme="minorEastAsia" w:cstheme="minorHAnsi" w:hint="cs"/>
+          <w:rtl/>
+          <w:lang w:val="en-US"/>
+        </w:rPr>
+        <w:t>הסוכן שלנו</w:t>
+      </w:r>
+      <w:r>
+        <w:rPr>
+          <w:rFonts w:eastAsiaTheme="minorEastAsia" w:cstheme="minorHAnsi" w:hint="cs"/>
+          <w:rtl/>
+          <w:lang w:val="en-US"/>
+        </w:rPr>
+        <w:t xml:space="preserve"> לעומת זאת</w:t>
+      </w:r>
+      <w:r>
+        <w:rPr>
+          <w:rFonts w:eastAsiaTheme="minorEastAsia" w:cstheme="minorHAnsi" w:hint="cs"/>
+          <w:rtl/>
+          <w:lang w:val="en-US"/>
+        </w:rPr>
+        <w:t xml:space="preserve">, </w:t>
+      </w:r>
+      <w:r>
+        <w:rPr>
+          <w:rFonts w:eastAsiaTheme="minorEastAsia" w:cstheme="minorHAnsi" w:hint="cs"/>
+          <w:rtl/>
+          <w:lang w:val="en-US"/>
+        </w:rPr>
+        <w:t>מגיע עם "ידע" על העולם. כלומר, הוא יודע איפה הנוסעים ממוקמים</w:t>
+      </w:r>
+      <w:r>
+        <w:rPr>
+          <w:rFonts w:eastAsiaTheme="minorEastAsia" w:cstheme="minorHAnsi" w:hint="cs"/>
+          <w:rtl/>
+          <w:lang w:val="en-US"/>
+        </w:rPr>
+        <w:t xml:space="preserve"> והוא "יודע" איפה להוריד אותם (מהסיבות שציינו).</w:t>
+      </w:r>
+    </w:p>
+    <w:p>
+      <w:pPr>
+        <w:pStyle w:val="a4"/>
+        <w:bidi/>
+        <w:ind w:left="1080"/>
+        <w:rPr>
+          <w:rFonts w:eastAsiaTheme="minorEastAsia" w:cstheme="minorHAnsi"/>
+          <w:rtl/>
+          <w:lang w:val="en-US"/>
+        </w:rPr>
+      </w:pPr>
+      <w:r>
+        <w:rPr>
+          <w:rFonts w:eastAsiaTheme="minorEastAsia" w:cstheme="minorHAnsi" w:hint="cs"/>
+          <w:rtl/>
+          <w:lang w:val="en-US"/>
+        </w:rPr>
+        <w:t xml:space="preserve">ולכן </w:t>
+      </w:r>
+      <w:r>
+        <w:rPr>
+          <w:rFonts w:eastAsiaTheme="minorEastAsia" w:cstheme="minorHAnsi" w:hint="cs"/>
+          <w:rtl/>
+          <w:lang w:val="en-US"/>
+        </w:rPr>
+        <w:t xml:space="preserve">הוא </w:t>
+      </w:r>
+      <w:r>
+        <w:rPr>
+          <w:rFonts w:eastAsiaTheme="minorEastAsia" w:cstheme="minorHAnsi" w:hint="cs"/>
+          <w:rtl/>
+          <w:lang w:val="en-US"/>
+        </w:rPr>
+        <w:t>"</w:t>
+      </w:r>
+      <w:r>
+        <w:rPr>
+          <w:rFonts w:eastAsiaTheme="minorEastAsia" w:cstheme="minorHAnsi" w:hint="cs"/>
+          <w:rtl/>
+          <w:lang w:val="en-US"/>
+        </w:rPr>
+        <w:t>מחפש</w:t>
+      </w:r>
+      <w:r>
+        <w:rPr>
+          <w:rFonts w:eastAsiaTheme="minorEastAsia" w:cstheme="minorHAnsi" w:hint="cs"/>
+          <w:rtl/>
+          <w:lang w:val="en-US"/>
+        </w:rPr>
+        <w:t>" (או בוחר לבצע)</w:t>
+      </w:r>
+      <w:r>
+        <w:rPr>
+          <w:rFonts w:eastAsiaTheme="minorEastAsia" w:cstheme="minorHAnsi" w:hint="cs"/>
+          <w:rtl/>
+          <w:lang w:val="en-US"/>
+        </w:rPr>
+        <w:t xml:space="preserve"> באופן אקטיבי את הנסיעות הקצרות ביותר שישתלמו לו</w:t>
+      </w:r>
+      <w:r>
+        <w:rPr>
+          <w:rFonts w:eastAsiaTheme="minorEastAsia" w:cstheme="minorHAnsi" w:hint="cs"/>
+          <w:rtl/>
+          <w:lang w:val="en-US"/>
+        </w:rPr>
+        <w:t xml:space="preserve"> עד שיגמר </w:t>
+      </w:r>
+      <w:r>
+        <w:rPr>
+          <w:rFonts w:eastAsiaTheme="minorEastAsia" w:cstheme="minorHAnsi" w:hint="cs"/>
+          <w:rtl/>
+          <w:lang w:val="en-US"/>
+        </w:rPr>
+        <w:t>ה</w:t>
+      </w:r>
+      <w:r>
+        <w:rPr>
+          <w:rFonts w:eastAsiaTheme="minorEastAsia" w:cstheme="minorHAnsi" w:hint="cs"/>
+          <w:rtl/>
+          <w:lang w:val="en-US"/>
+        </w:rPr>
+        <w:t>דלק (אפשר היה לעשות היור</w:t>
+      </w:r>
+      <w:r>
+        <w:rPr>
+          <w:rFonts w:eastAsiaTheme="minorEastAsia" w:cstheme="minorHAnsi" w:hint="cs"/>
+          <w:rtl/>
+          <w:lang w:val="en-US"/>
+        </w:rPr>
+        <w:t>י</w:t>
+      </w:r>
+      <w:r>
+        <w:rPr>
+          <w:rFonts w:eastAsiaTheme="minorEastAsia" w:cstheme="minorHAnsi" w:hint="cs"/>
+          <w:rtl/>
+          <w:lang w:val="en-US"/>
+        </w:rPr>
+        <w:t xml:space="preserve">סטיקה יותר מורכבת ויותר מתוחכמת, אבל </w:t>
+      </w:r>
+      <w:r>
+        <w:rPr>
+          <w:rFonts w:eastAsiaTheme="minorEastAsia" w:cstheme="minorHAnsi" w:hint="cs"/>
+          <w:rtl/>
+          <w:lang w:val="en-US"/>
+        </w:rPr>
+        <w:t>לא נדרשנו לכך).</w:t>
+      </w:r>
+    </w:p>
+    <w:p>
+      <w:pPr>
+        <w:pStyle w:val="a4"/>
+        <w:bidi/>
+        <w:ind w:left="1080"/>
+        <w:rPr>
+          <w:rFonts w:eastAsiaTheme="minorEastAsia" w:cstheme="minorHAnsi"/>
+          <w:rtl/>
+          <w:lang w:val="en-US"/>
+        </w:rPr>
+      </w:pPr>
+    </w:p>
+    <w:p>
+      <w:pPr>
+        <w:pStyle w:val="a4"/>
+        <w:bidi/>
+        <w:ind w:left="1080"/>
+        <w:rPr>
+          <w:rFonts w:eastAsiaTheme="minorEastAsia" w:cstheme="minorHAnsi" w:hint="cs"/>
+          <w:rtl/>
+          <w:lang w:val="en-US"/>
+        </w:rPr>
+      </w:pPr>
+      <w:r>
+        <w:rPr>
+          <w:rFonts w:eastAsiaTheme="minorEastAsia" w:cstheme="minorHAnsi" w:hint="cs"/>
+          <w:rtl/>
+          <w:lang w:val="en-US"/>
+        </w:rPr>
+        <w:t xml:space="preserve">להלן התוצאות הסופיות בסדר שבו התבקשנו להציג אותן (ועם תיוג של הסוכנים </w:t>
+      </w:r>
+      <w:r>
+        <w:rPr>
+          <w:rFonts w:eastAsiaTheme="minorEastAsia" w:cstheme="minorHAnsi" w:hint="cs"/>
+          <w:rtl/>
+          <w:lang w:val="en-US"/>
+        </w:rPr>
+        <w:t>לטובת הבהירות):</w:t>
+      </w:r>
+    </w:p>
+    <w:p>
+      <w:pPr>
+        <w:pStyle w:val="a4"/>
+        <w:bidi/>
+        <w:ind w:left="1080"/>
+        <w:rPr>
+          <w:rFonts w:eastAsiaTheme="minorEastAsia" w:cstheme="minorHAnsi"/>
+          <w:lang w:val="en-US"/>
+        </w:rPr>
+      </w:pPr>
+    </w:p>
+    <w:p>
+      <w:pPr>
+        <w:pStyle w:val="a4"/>
+        <w:bidi/>
+        <w:ind w:left="1080"/>
+        <w:jc w:val="center"/>
+        <w:rPr>
+          <w:rFonts w:eastAsiaTheme="minorEastAsia" w:cstheme="minorHAnsi"/>
           <w:lang w:val="en-US"/>
         </w:rPr>
       </w:pPr>
       <w:r>
         <w:rPr>
           <w:rFonts w:eastAsiaTheme="minorEastAsia" w:cs="Calibri"/>
+          <w:noProof/>
           <w:rtl/>
           <w:lang w:val="en-US"/>
         </w:rPr>
         <w:drawing>
-          <wp:inline distT="0" distB="0" distL="0" distR="0" wp14:anchorId="786D79BA" wp14:editId="2D78BF3A">
-            <wp:extent cx="2381582" cy="600159"/>
-            <wp:effectExtent l="0" t="0" r="0" b="9525"/>
+          <wp:inline distT="0" distB="0" distL="0" distR="0" wp14:anchorId="786D79BA" wp14:editId="144B27C8">
+            <wp:extent cx="2683630" cy="676275"/>
+            <wp:effectExtent l="0" t="0" r="2540" b="0"/>
             <wp:docPr id="1" name="תמונה 1" descr="תמונה שמכילה טקסט&#10;&#10;התיאור נוצר באופן אוטומטי"/>
             <wp:cNvGraphicFramePr>
               <a:graphicFrameLocks xmlns:a="http://schemas.openxmlformats.org/drawingml/2006/main" noChangeAspect="1"/>
@@ -3930,7 +4292,7 @@
                   <pic:spPr>
                     <a:xfrm>
                       <a:off x="0" y="0"/>
-                      <a:ext cx="2381582" cy="600159"/>
+                      <a:ext cx="2688267" cy="677444"/>
                     </a:xfrm>
                     <a:prstGeom prst="rect">
                       <a:avLst/>
@@ -3959,6 +4321,7 @@
         <w:pStyle w:val="a4"/>
         <w:bidi/>
         <w:ind w:left="1080"/>
+        <w:jc w:val="center"/>
         <w:rPr>
           <w:rFonts w:eastAsiaTheme="minorEastAsia" w:cstheme="minorHAnsi"/>
           <w:lang w:val="en-US"/>
@@ -3967,13 +4330,14 @@
       <w:r>
         <w:rPr>
           <w:rFonts w:eastAsiaTheme="minorEastAsia" w:cs="Calibri"/>
+          <w:noProof/>
           <w:rtl/>
           <w:lang w:val="en-US"/>
         </w:rPr>
         <w:drawing>
-          <wp:inline distT="0" distB="0" distL="0" distR="0" wp14:anchorId="620E9E3A" wp14:editId="65D914F3">
-            <wp:extent cx="1552792" cy="590632"/>
-            <wp:effectExtent l="0" t="0" r="9525" b="0"/>
+          <wp:inline distT="0" distB="0" distL="0" distR="0" wp14:anchorId="620E9E3A" wp14:editId="63A40B90">
+            <wp:extent cx="1857375" cy="706485"/>
+            <wp:effectExtent l="0" t="0" r="0" b="0"/>
             <wp:docPr id="2" name="תמונה 2" descr="תמונה שמכילה טקסט&#10;&#10;התיאור נוצר באופן אוטומטי"/>
             <wp:cNvGraphicFramePr>
               <a:graphicFrameLocks xmlns:a="http://schemas.openxmlformats.org/drawingml/2006/main" noChangeAspect="1"/>
@@ -3994,7 +4358,7 @@
                   <pic:spPr>
                     <a:xfrm>
                       <a:off x="0" y="0"/>
-                      <a:ext cx="1552792" cy="590632"/>
+                      <a:ext cx="1864761" cy="709294"/>
                     </a:xfrm>
                     <a:prstGeom prst="rect">
                       <a:avLst/>
@@ -4023,6 +4387,7 @@
         <w:pStyle w:val="a4"/>
         <w:bidi/>
         <w:ind w:left="1080"/>
+        <w:jc w:val="center"/>
         <w:rPr>
           <w:rFonts w:eastAsiaTheme="minorEastAsia" w:cstheme="minorHAnsi"/>
           <w:lang w:val="en-US"/>
@@ -4031,12 +4396,13 @@
       <w:r>
         <w:rPr>
           <w:rFonts w:eastAsiaTheme="minorEastAsia" w:cs="Calibri"/>
+          <w:noProof/>
           <w:rtl/>
           <w:lang w:val="en-US"/>
         </w:rPr>
         <w:drawing>
-          <wp:inline distT="0" distB="0" distL="0" distR="0" wp14:anchorId="317A95F2" wp14:editId="46D72CB2">
-            <wp:extent cx="2324424" cy="628738"/>
+          <wp:inline distT="0" distB="0" distL="0" distR="0" wp14:anchorId="317A95F2" wp14:editId="43831213">
+            <wp:extent cx="2676235" cy="723900"/>
             <wp:effectExtent l="0" t="0" r="0" b="0"/>
             <wp:docPr id="3" name="תמונה 3" descr="תמונה שמכילה טקסט&#10;&#10;התיאור נוצר באופן אוטומטי"/>
             <wp:cNvGraphicFramePr>
@@ -4058,7 +4424,7 @@
                   <pic:spPr>
                     <a:xfrm>
                       <a:off x="0" y="0"/>
-                      <a:ext cx="2324424" cy="628738"/>
+                      <a:ext cx="2687290" cy="726890"/>
                     </a:xfrm>
                     <a:prstGeom prst="rect">
                       <a:avLst/>

</xml_diff>

<commit_message>
Update Part C Dry
</commit_message>
<xml_diff>
--- a/HW2_Draft.docx
+++ b/HW2_Draft.docx
@@ -99,106 +99,12 @@
       </w:tblGrid>
       <w:tr>
         <w:trPr>
-          <w:trHeight w:val="306"/>
-          <w:jc w:val="center"/>
-        </w:trPr>
-        <w:tc>
-          <w:tcPr>
-            <w:tcW w:w="2303" w:type="dxa"/>
-            <w:tcBorders>
-              <w:top w:val="single" w:sz="4" w:space="0" w:color="auto"/>
-              <w:left w:val="single" w:sz="4" w:space="0" w:color="auto"/>
-              <w:bottom w:val="single" w:sz="4" w:space="0" w:color="auto"/>
-              <w:right w:val="single" w:sz="4" w:space="0" w:color="auto"/>
-            </w:tcBorders>
-            <w:hideMark/>
-          </w:tcPr>
-          <w:p>
-            <w:pPr>
-              <w:bidi/>
-              <w:jc w:val="center"/>
-              <w:rPr>
-                <w:sz w:val="24"/>
-                <w:szCs w:val="24"/>
-                <w:rtl/>
-              </w:rPr>
-            </w:pPr>
-            <w:r>
-              <w:rPr>
-                <w:rFonts w:hint="cs"/>
-                <w:sz w:val="24"/>
-                <w:szCs w:val="24"/>
-                <w:rtl/>
-              </w:rPr>
-              <w:t>נעם וולף</w:t>
-            </w:r>
-          </w:p>
-        </w:tc>
-        <w:tc>
-          <w:tcPr>
-            <w:tcW w:w="2492" w:type="dxa"/>
-            <w:tcBorders>
-              <w:top w:val="single" w:sz="4" w:space="0" w:color="auto"/>
-              <w:left w:val="single" w:sz="4" w:space="0" w:color="auto"/>
-              <w:bottom w:val="single" w:sz="4" w:space="0" w:color="auto"/>
-              <w:right w:val="single" w:sz="4" w:space="0" w:color="auto"/>
-            </w:tcBorders>
-            <w:hideMark/>
-          </w:tcPr>
-          <w:p>
-            <w:pPr>
-              <w:bidi/>
-              <w:jc w:val="center"/>
-              <w:rPr>
-                <w:sz w:val="24"/>
-                <w:szCs w:val="24"/>
-                <w:rtl/>
-              </w:rPr>
-            </w:pPr>
-            <w:r>
-              <w:rPr>
-                <w:rFonts w:hint="cs"/>
-                <w:sz w:val="24"/>
-                <w:szCs w:val="24"/>
-                <w:rtl/>
-              </w:rPr>
-              <w:t>326881240</w:t>
-            </w:r>
-          </w:p>
-        </w:tc>
-        <w:tc>
-          <w:tcPr>
-            <w:tcW w:w="3272" w:type="dxa"/>
-            <w:tcBorders>
-              <w:top w:val="single" w:sz="4" w:space="0" w:color="auto"/>
-              <w:left w:val="single" w:sz="4" w:space="0" w:color="auto"/>
-              <w:bottom w:val="single" w:sz="4" w:space="0" w:color="auto"/>
-              <w:right w:val="single" w:sz="4" w:space="0" w:color="auto"/>
-            </w:tcBorders>
-            <w:hideMark/>
-          </w:tcPr>
-          <w:p>
-            <w:pPr>
-              <w:bidi/>
-              <w:jc w:val="center"/>
-              <w:rPr>
-                <w:rtl/>
-              </w:rPr>
-            </w:pPr>
-            <w:r>
-              <w:t>noamwolf@campus.technion.ac.il</w:t>
-            </w:r>
-          </w:p>
-        </w:tc>
-      </w:tr>
-      <w:tr>
-        <w:trPr>
           <w:trHeight w:val="223"/>
           <w:jc w:val="center"/>
         </w:trPr>
         <w:tc>
           <w:tcPr>
-            <w:tcW w:w="2303" w:type="dxa"/>
+            <w:tcW w:w="2100" w:type="dxa"/>
             <w:tcBorders>
               <w:top w:val="single" w:sz="4" w:space="0" w:color="auto"/>
               <w:left w:val="single" w:sz="4" w:space="0" w:color="auto"/>
@@ -232,24 +138,13 @@
                 <w:szCs w:val="24"/>
                 <w:rtl/>
               </w:rPr>
-              <w:t xml:space="preserve">ום </w:t>
+              <w:t>ום סמולין</w:t>
             </w:r>
-            <w:proofErr w:type="spellStart"/>
-            <w:r>
-              <w:rPr>
-                <w:rFonts w:hint="cs"/>
-                <w:sz w:val="24"/>
-                <w:szCs w:val="24"/>
-                <w:rtl/>
-              </w:rPr>
-              <w:t>סמולין</w:t>
-            </w:r>
-            <w:proofErr w:type="spellEnd"/>
           </w:p>
         </w:tc>
         <w:tc>
           <w:tcPr>
-            <w:tcW w:w="2492" w:type="dxa"/>
+            <w:tcW w:w="2348" w:type="dxa"/>
             <w:tcBorders>
               <w:top w:val="single" w:sz="4" w:space="0" w:color="auto"/>
               <w:left w:val="single" w:sz="4" w:space="0" w:color="auto"/>
@@ -280,7 +175,7 @@
         </w:tc>
         <w:tc>
           <w:tcPr>
-            <w:tcW w:w="3272" w:type="dxa"/>
+            <w:tcW w:w="3619" w:type="dxa"/>
             <w:tcBorders>
               <w:top w:val="single" w:sz="4" w:space="0" w:color="auto"/>
               <w:left w:val="single" w:sz="4" w:space="0" w:color="auto"/>
@@ -316,6 +211,97 @@
           </w:p>
         </w:tc>
       </w:tr>
+      <w:tr>
+        <w:trPr>
+          <w:trHeight w:val="223"/>
+          <w:jc w:val="center"/>
+        </w:trPr>
+        <w:tc>
+          <w:tcPr>
+            <w:tcW w:w="2100" w:type="dxa"/>
+            <w:tcBorders>
+              <w:top w:val="single" w:sz="4" w:space="0" w:color="auto"/>
+              <w:left w:val="single" w:sz="4" w:space="0" w:color="auto"/>
+              <w:bottom w:val="single" w:sz="4" w:space="0" w:color="auto"/>
+              <w:right w:val="single" w:sz="4" w:space="0" w:color="auto"/>
+            </w:tcBorders>
+          </w:tcPr>
+          <w:p>
+            <w:pPr>
+              <w:bidi/>
+              <w:jc w:val="center"/>
+              <w:rPr>
+                <w:rFonts w:hint="cs"/>
+                <w:sz w:val="24"/>
+                <w:szCs w:val="24"/>
+                <w:rtl/>
+              </w:rPr>
+            </w:pPr>
+            <w:r>
+              <w:rPr>
+                <w:rFonts w:hint="cs"/>
+                <w:sz w:val="24"/>
+                <w:szCs w:val="24"/>
+                <w:rtl/>
+              </w:rPr>
+              <w:t>נעם וולף</w:t>
+            </w:r>
+          </w:p>
+        </w:tc>
+        <w:tc>
+          <w:tcPr>
+            <w:tcW w:w="2348" w:type="dxa"/>
+            <w:tcBorders>
+              <w:top w:val="single" w:sz="4" w:space="0" w:color="auto"/>
+              <w:left w:val="single" w:sz="4" w:space="0" w:color="auto"/>
+              <w:bottom w:val="single" w:sz="4" w:space="0" w:color="auto"/>
+              <w:right w:val="single" w:sz="4" w:space="0" w:color="auto"/>
+            </w:tcBorders>
+          </w:tcPr>
+          <w:p>
+            <w:pPr>
+              <w:bidi/>
+              <w:jc w:val="center"/>
+              <w:rPr>
+                <w:rFonts w:hint="cs"/>
+                <w:sz w:val="24"/>
+                <w:szCs w:val="24"/>
+                <w:rtl/>
+              </w:rPr>
+            </w:pPr>
+            <w:r>
+              <w:rPr>
+                <w:rFonts w:hint="cs"/>
+                <w:sz w:val="24"/>
+                <w:szCs w:val="24"/>
+                <w:rtl/>
+              </w:rPr>
+              <w:t>326881240</w:t>
+            </w:r>
+          </w:p>
+        </w:tc>
+        <w:tc>
+          <w:tcPr>
+            <w:tcW w:w="3619" w:type="dxa"/>
+            <w:tcBorders>
+              <w:top w:val="single" w:sz="4" w:space="0" w:color="auto"/>
+              <w:left w:val="single" w:sz="4" w:space="0" w:color="auto"/>
+              <w:bottom w:val="single" w:sz="4" w:space="0" w:color="auto"/>
+              <w:right w:val="single" w:sz="4" w:space="0" w:color="auto"/>
+            </w:tcBorders>
+          </w:tcPr>
+          <w:p>
+            <w:pPr>
+              <w:shd w:val="clear" w:color="auto" w:fill="FFFFFF"/>
+              <w:spacing w:before="100" w:beforeAutospacing="1" w:after="100" w:afterAutospacing="1" w:line="300" w:lineRule="atLeast"/>
+              <w:outlineLvl w:val="2"/>
+            </w:pPr>
+            <w:r>
+              <w:t>noamwolf@campus.technion.ac.il</w:t>
+            </w:r>
+          </w:p>
+        </w:tc>
+      </w:tr>
     </w:tbl>
     <w:p/>
     <w:p>
@@ -444,25 +430,7 @@
           <w:rtl/>
           <w:lang w:val="en-US"/>
         </w:rPr>
-        <w:t xml:space="preserve">באופן כללי, רעיון היוריסטיקה הוא לעשות כמה שיותר נסיעות קצרות ומשתלמות (מונית תל אביבית ולא מונית </w:t>
-      </w:r>
-      <w:proofErr w:type="spellStart"/>
-      <w:r>
-        <w:rPr>
-          <w:rFonts w:cstheme="minorHAnsi" w:hint="cs"/>
-          <w:rtl/>
-          <w:lang w:val="en-US"/>
-        </w:rPr>
-        <w:t>ספיישל</w:t>
-      </w:r>
-      <w:proofErr w:type="spellEnd"/>
-      <w:r>
-        <w:rPr>
-          <w:rFonts w:cstheme="minorHAnsi" w:hint="cs"/>
-          <w:rtl/>
-          <w:lang w:val="en-US"/>
-        </w:rPr>
-        <w:t xml:space="preserve"> בינעירונית).</w:t>
+        <w:t>באופן כללי, רעיון היוריסטיקה הוא לעשות כמה שיותר נסיעות קצרות ומשתלמות (מונית תל אביבית ולא מונית ספיישל בינעירונית).</w:t>
       </w:r>
     </w:p>
     <w:p>
@@ -2394,25 +2362,7 @@
           <w:rtl/>
           <w:lang w:val="en-US"/>
         </w:rPr>
-        <w:t xml:space="preserve">כיוון שבחרנו לממש סוכן שמעוניין למקסם את </w:t>
-      </w:r>
-      <w:proofErr w:type="spellStart"/>
-      <w:r>
-        <w:rPr>
-          <w:rFonts w:cstheme="minorHAnsi" w:hint="cs"/>
-          <w:rtl/>
-          <w:lang w:val="en-US"/>
-        </w:rPr>
-        <w:t>היוריסטיקות</w:t>
-      </w:r>
-      <w:proofErr w:type="spellEnd"/>
-      <w:r>
-        <w:rPr>
-          <w:rFonts w:cstheme="minorHAnsi" w:hint="cs"/>
-          <w:rtl/>
-          <w:lang w:val="en-US"/>
-        </w:rPr>
-        <w:t xml:space="preserve"> שלו</w:t>
+        <w:t>כיוון שבחרנו לממש סוכן שמעוניין למקסם את היוריסטיקות שלו</w:t>
       </w:r>
       <w:r>
         <w:rPr>
@@ -4627,25 +4577,7 @@
           <w:rtl/>
           <w:lang w:val="en-US"/>
         </w:rPr>
-        <w:t>לסוכן של החבר (</w:t>
-      </w:r>
-      <w:proofErr w:type="spellStart"/>
-      <w:r>
-        <w:rPr>
-          <w:rFonts w:eastAsiaTheme="minorEastAsia" w:cstheme="minorHAnsi" w:hint="cs"/>
-          <w:rtl/>
-          <w:lang w:val="en-US"/>
-        </w:rPr>
-        <w:t>מינימקס</w:t>
-      </w:r>
-      <w:proofErr w:type="spellEnd"/>
-      <w:r>
-        <w:rPr>
-          <w:rFonts w:eastAsiaTheme="minorEastAsia" w:cstheme="minorHAnsi" w:hint="cs"/>
-          <w:rtl/>
-          <w:lang w:val="en-US"/>
-        </w:rPr>
-        <w:t>)</w:t>
+        <w:t>לסוכן של החבר (מינימקס)</w:t>
       </w:r>
       <w:r>
         <w:rPr>
@@ -4686,25 +4618,7 @@
           <w:rtl/>
           <w:lang w:val="en-US"/>
         </w:rPr>
-        <w:t xml:space="preserve">כעת, אלגוריתם </w:t>
-      </w:r>
-      <w:proofErr w:type="spellStart"/>
-      <w:r>
-        <w:rPr>
-          <w:rFonts w:eastAsiaTheme="minorEastAsia" w:cstheme="minorHAnsi" w:hint="cs"/>
-          <w:rtl/>
-          <w:lang w:val="en-US"/>
-        </w:rPr>
-        <w:t>המינימקס</w:t>
-      </w:r>
-      <w:proofErr w:type="spellEnd"/>
-      <w:r>
-        <w:rPr>
-          <w:rFonts w:eastAsiaTheme="minorEastAsia" w:cstheme="minorHAnsi" w:hint="cs"/>
-          <w:rtl/>
-          <w:lang w:val="en-US"/>
-        </w:rPr>
-        <w:t xml:space="preserve"> מכוון אותו לבחור בצעד</w:t>
+        <w:t>כעת, אלגוריתם המינימקס מכוון אותו לבחור בצעד</w:t>
       </w:r>
       <w:r>
         <w:rPr>
@@ -4977,25 +4891,7 @@
           <w:rtl/>
           <w:lang w:val="en-US"/>
         </w:rPr>
-        <w:t xml:space="preserve">לסוכן שלנו יש יותר כסף </w:t>
-      </w:r>
-      <w:proofErr w:type="spellStart"/>
-      <w:r>
-        <w:rPr>
-          <w:rFonts w:eastAsiaTheme="minorEastAsia" w:cstheme="minorHAnsi" w:hint="cs"/>
-          <w:rtl/>
-          <w:lang w:val="en-US"/>
-        </w:rPr>
-        <w:t>מלסוכן</w:t>
-      </w:r>
-      <w:proofErr w:type="spellEnd"/>
-      <w:r>
-        <w:rPr>
-          <w:rFonts w:eastAsiaTheme="minorEastAsia" w:cstheme="minorHAnsi" w:hint="cs"/>
-          <w:rtl/>
-          <w:lang w:val="en-US"/>
-        </w:rPr>
-        <w:t xml:space="preserve"> השני ולסוכן השני נגמר הדלק</w:t>
+        <w:t>לסוכן שלנו יש יותר כסף מלסוכן השני ולסוכן השני נגמר הדלק</w:t>
       </w:r>
       <w:r>
         <w:rPr>
@@ -5108,18 +5004,8 @@
           <w:rtl/>
           <w:lang w:val="en-US"/>
         </w:rPr>
-        <w:t xml:space="preserve"> הסופי של המשחק אז בוודאי שיכולים להיות מקרים כאלה </w:t>
-      </w:r>
-      <w:proofErr w:type="spellStart"/>
-      <w:r>
-        <w:rPr>
-          <w:rFonts w:eastAsiaTheme="minorEastAsia" w:cstheme="minorHAnsi" w:hint="cs"/>
-          <w:rtl/>
-          <w:lang w:val="en-US"/>
-        </w:rPr>
-        <w:t>במינימקס</w:t>
-      </w:r>
-      <w:proofErr w:type="spellEnd"/>
+        <w:t xml:space="preserve"> הסופי של המשחק אז בוודאי שיכולים להיות מקרים כאלה במינימקס</w:t>
+      </w:r>
       <w:r>
         <w:rPr>
           <w:rFonts w:eastAsiaTheme="minorEastAsia" w:cstheme="minorHAnsi" w:hint="cs"/>
@@ -5733,43 +5619,15 @@
           <w:rtl/>
           <w:lang w:val="en-US"/>
         </w:rPr>
-        <w:t xml:space="preserve"> </w:t>
-      </w:r>
-      <w:proofErr w:type="spellStart"/>
-      <w:r>
-        <w:rPr>
-          <w:rFonts w:eastAsiaTheme="minorEastAsia" w:cstheme="minorHAnsi" w:hint="cs"/>
-          <w:rtl/>
-          <w:lang w:val="en-US"/>
-        </w:rPr>
-        <w:t>איתו</w:t>
-      </w:r>
-      <w:proofErr w:type="spellEnd"/>
-      <w:r>
-        <w:rPr>
-          <w:rFonts w:eastAsiaTheme="minorEastAsia" w:cstheme="minorHAnsi" w:hint="cs"/>
-          <w:rtl/>
-          <w:lang w:val="en-US"/>
-        </w:rPr>
-        <w:t xml:space="preserve"> שימוש </w:t>
-      </w:r>
-      <w:proofErr w:type="spellStart"/>
-      <w:r>
-        <w:rPr>
-          <w:rFonts w:eastAsiaTheme="minorEastAsia" w:cstheme="minorHAnsi" w:hint="cs"/>
-          <w:rtl/>
-          <w:lang w:val="en-US"/>
-        </w:rPr>
-        <w:t>במינימקס</w:t>
-      </w:r>
-      <w:proofErr w:type="spellEnd"/>
-      <w:r>
-        <w:rPr>
-          <w:rFonts w:eastAsiaTheme="minorEastAsia" w:cstheme="minorHAnsi" w:hint="cs"/>
-          <w:rtl/>
-          <w:lang w:val="en-US"/>
-        </w:rPr>
-        <w:t xml:space="preserve"> בלי להשפיע על התוצאה. </w:t>
+        <w:t xml:space="preserve"> איתו</w:t>
+      </w:r>
+      <w:r>
+        <w:rPr>
+          <w:rFonts w:eastAsiaTheme="minorEastAsia" w:cstheme="minorHAnsi" w:hint="cs"/>
+          <w:rtl/>
+          <w:lang w:val="en-US"/>
+        </w:rPr>
+        <w:t xml:space="preserve"> שימוש במינימקס בלי להשפיע על התוצאה. </w:t>
       </w:r>
       <w:r>
         <w:rPr>
@@ -5816,7 +5674,6 @@
         </w:rPr>
         <w:t>-</w:t>
       </w:r>
-      <w:proofErr w:type="spellStart"/>
       <w:r>
         <w:rPr>
           <w:rFonts w:eastAsiaTheme="minorEastAsia" w:cstheme="minorHAnsi" w:hint="cs"/>
@@ -5825,18 +5682,7 @@
           <w:rtl/>
           <w:lang w:val="en-US"/>
         </w:rPr>
-        <w:t>מינימקס</w:t>
-      </w:r>
-      <w:proofErr w:type="spellEnd"/>
-      <w:r>
-        <w:rPr>
-          <w:rFonts w:eastAsiaTheme="minorEastAsia" w:cstheme="minorHAnsi" w:hint="cs"/>
-          <w:b/>
-          <w:bCs/>
-          <w:rtl/>
-          <w:lang w:val="en-US"/>
-        </w:rPr>
-        <w:t>, רק עם מימוש יעיל יותר</w:t>
+        <w:t>מינימקס, רק עם מימוש יעיל יותר</w:t>
       </w:r>
       <w:r>
         <w:rPr>
@@ -5932,34 +5778,24 @@
           <w:rtl/>
           <w:lang w:val="en-US"/>
         </w:rPr>
+        <w:t xml:space="preserve"> המינימקס</w:t>
+      </w:r>
+      <w:r>
+        <w:rPr>
+          <w:rFonts w:eastAsiaTheme="minorEastAsia" w:cstheme="minorHAnsi" w:hint="cs"/>
+          <w:rtl/>
+          <w:lang w:val="en-US"/>
+        </w:rPr>
+        <w:t>)</w:t>
+      </w:r>
+      <w:r>
+        <w:rPr>
+          <w:rFonts w:eastAsiaTheme="minorEastAsia" w:cstheme="minorHAnsi" w:hint="cs"/>
+          <w:rtl/>
+          <w:lang w:val="en-US"/>
+        </w:rPr>
         <w:t xml:space="preserve"> </w:t>
       </w:r>
-      <w:proofErr w:type="spellStart"/>
-      <w:r>
-        <w:rPr>
-          <w:rFonts w:eastAsiaTheme="minorEastAsia" w:cstheme="minorHAnsi" w:hint="cs"/>
-          <w:rtl/>
-          <w:lang w:val="en-US"/>
-        </w:rPr>
-        <w:t>המינימקס</w:t>
-      </w:r>
-      <w:proofErr w:type="spellEnd"/>
-      <w:r>
-        <w:rPr>
-          <w:rFonts w:eastAsiaTheme="minorEastAsia" w:cstheme="minorHAnsi" w:hint="cs"/>
-          <w:rtl/>
-          <w:lang w:val="en-US"/>
-        </w:rPr>
-        <w:t>)</w:t>
-      </w:r>
-      <w:r>
-        <w:rPr>
-          <w:rFonts w:eastAsiaTheme="minorEastAsia" w:cstheme="minorHAnsi" w:hint="cs"/>
-          <w:rtl/>
-          <w:lang w:val="en-US"/>
-        </w:rPr>
-        <w:t xml:space="preserve"> </w:t>
-      </w:r>
       <w:r>
         <w:rPr>
           <w:rFonts w:eastAsiaTheme="minorEastAsia" w:cstheme="minorHAnsi" w:hint="cs"/>
@@ -5990,25 +5826,7 @@
           <w:rtl/>
           <w:lang w:val="en-US"/>
         </w:rPr>
-        <w:t xml:space="preserve">ל בחירות </w:t>
-      </w:r>
-      <w:proofErr w:type="spellStart"/>
-      <w:r>
-        <w:rPr>
-          <w:rFonts w:eastAsiaTheme="minorEastAsia" w:cstheme="minorHAnsi" w:hint="cs"/>
-          <w:rtl/>
-          <w:lang w:val="en-US"/>
-        </w:rPr>
-        <w:t>המינימקס</w:t>
-      </w:r>
-      <w:proofErr w:type="spellEnd"/>
-      <w:r>
-        <w:rPr>
-          <w:rFonts w:eastAsiaTheme="minorEastAsia" w:cstheme="minorHAnsi" w:hint="cs"/>
-          <w:rtl/>
-          <w:lang w:val="en-US"/>
-        </w:rPr>
-        <w:t xml:space="preserve"> (</w:t>
+        <w:t>ל בחירות המינימקס (</w:t>
       </w:r>
       <w:r>
         <w:rPr>
@@ -6149,25 +5967,7 @@
           <w:rtl/>
           <w:lang w:val="en-US"/>
         </w:rPr>
-        <w:t xml:space="preserve">עצי </w:t>
-      </w:r>
-      <w:proofErr w:type="spellStart"/>
-      <w:r>
-        <w:rPr>
-          <w:rFonts w:eastAsiaTheme="minorEastAsia" w:cstheme="minorHAnsi" w:hint="cs"/>
-          <w:rtl/>
-          <w:lang w:val="en-US"/>
-        </w:rPr>
-        <w:t>מינימקס</w:t>
-      </w:r>
-      <w:proofErr w:type="spellEnd"/>
-      <w:r>
-        <w:rPr>
-          <w:rFonts w:eastAsiaTheme="minorEastAsia" w:cstheme="minorHAnsi" w:hint="cs"/>
-          <w:rtl/>
-          <w:lang w:val="en-US"/>
-        </w:rPr>
-        <w:t xml:space="preserve"> חסומים בעומקם ובאופן זה לה</w:t>
+        <w:t>עצי מינימקס חסומים בעומקם ובאופן זה לה</w:t>
       </w:r>
       <w:r>
         <w:rPr>
@@ -6241,7 +6041,20 @@
           <w:rtl/>
           <w:lang w:val="en-US"/>
         </w:rPr>
-        <w:t>ג</w:t>
+        <w:t>ג'</w:t>
+      </w:r>
+      <w:r>
+        <w:rPr>
+          <w:rFonts w:cstheme="minorHAnsi"/>
+          <w:b/>
+          <w:bCs/>
+          <w:sz w:val="32"/>
+          <w:szCs w:val="32"/>
+          <w:u w:val="single"/>
+          <w:rtl/>
+          <w:lang w:val="en-US"/>
+        </w:rPr>
+        <w:t xml:space="preserve"> – סוכן</w:t>
       </w:r>
       <w:r>
         <w:rPr>
@@ -6254,7 +6067,19 @@
           <w:rtl/>
           <w:lang w:val="en-US"/>
         </w:rPr>
-        <w:t>'</w:t>
+        <w:t xml:space="preserve"> </w:t>
+      </w:r>
+      <w:r>
+        <w:rPr>
+          <w:rFonts w:cstheme="minorHAnsi" w:hint="cs"/>
+          <w:b/>
+          <w:bCs/>
+          <w:sz w:val="32"/>
+          <w:szCs w:val="32"/>
+          <w:u w:val="single"/>
+          <w:lang w:val="en-US"/>
+        </w:rPr>
+        <w:t>A</w:t>
       </w:r>
       <w:r>
         <w:rPr>
@@ -6264,44 +6089,6 @@
           <w:sz w:val="32"/>
           <w:szCs w:val="32"/>
           <w:u w:val="single"/>
-          <w:rtl/>
-          <w:lang w:val="en-US"/>
-        </w:rPr>
-        <w:t xml:space="preserve"> – סוכן</w:t>
-      </w:r>
-      <w:r>
-        <w:rPr>
-          <w:rFonts w:cstheme="minorHAnsi" w:hint="cs"/>
-          <w:b/>
-          <w:bCs/>
-          <w:sz w:val="32"/>
-          <w:szCs w:val="32"/>
-          <w:u w:val="single"/>
-          <w:rtl/>
-          <w:lang w:val="en-US"/>
-        </w:rPr>
-        <w:t xml:space="preserve"> </w:t>
-      </w:r>
-      <w:r>
-        <w:rPr>
-          <w:rFonts w:cstheme="minorHAnsi" w:hint="cs"/>
-          <w:b/>
-          <w:bCs/>
-          <w:sz w:val="32"/>
-          <w:szCs w:val="32"/>
-          <w:u w:val="single"/>
-          <w:lang w:val="en-US"/>
-        </w:rPr>
-        <w:t>A</w:t>
-      </w:r>
-      <w:r>
-        <w:rPr>
-          <w:rFonts w:cstheme="minorHAnsi"/>
-          <w:b/>
-          <w:bCs/>
-          <w:sz w:val="32"/>
-          <w:szCs w:val="32"/>
-          <w:u w:val="single"/>
           <w:lang w:val="en-US"/>
         </w:rPr>
         <w:t>lpha-Beta</w:t>
@@ -6412,14 +6199,7 @@
             <w:rFonts w:ascii="Cambria Math" w:eastAsiaTheme="minorEastAsia" w:hAnsi="Cambria Math" w:cstheme="minorHAnsi"/>
             <w:lang w:val="en-US"/>
           </w:rPr>
-          <m:t>(</m:t>
-        </m:r>
-        <m:r>
-          <w:rPr>
-            <w:rFonts w:ascii="Cambria Math" w:eastAsiaTheme="minorEastAsia" w:hAnsi="Cambria Math" w:cstheme="minorHAnsi"/>
-            <w:lang w:val="en-US"/>
-          </w:rPr>
-          <m:t xml:space="preserve"> </m:t>
+          <m:t xml:space="preserve">( </m:t>
         </m:r>
         <m:r>
           <w:rPr>
@@ -6427,29 +6207,14 @@
             <w:rtl/>
             <w:lang w:val="en-US"/>
           </w:rPr>
-          <m:t>נוספ</m:t>
-        </m:r>
-        <m:r>
-          <w:rPr>
-            <w:rFonts w:ascii="Cambria Math" w:eastAsiaTheme="minorEastAsia" w:hAnsi="Cambria Math" w:cstheme="minorHAnsi" w:hint="cs"/>
-            <w:rtl/>
-            <w:lang w:val="en-US"/>
-          </w:rPr>
-          <m:t>ות</m:t>
+          <m:t>נוספות</m:t>
         </m:r>
         <m:r>
           <w:rPr>
             <w:rFonts w:ascii="Cambria Math" w:eastAsiaTheme="minorEastAsia" w:hAnsi="Cambria Math" w:cstheme="minorHAnsi"/>
             <w:lang w:val="en-US"/>
           </w:rPr>
-          <m:t xml:space="preserve"> </m:t>
-        </m:r>
-        <m:r>
-          <w:rPr>
-            <w:rFonts w:ascii="Cambria Math" w:eastAsiaTheme="minorEastAsia" w:hAnsi="Cambria Math" w:cstheme="minorHAnsi"/>
-            <w:lang w:val="en-US"/>
-          </w:rPr>
-          <m:t>k-2)</m:t>
+          <m:t xml:space="preserve"> k-2)</m:t>
         </m:r>
       </m:oMath>
       <w:r>
@@ -6700,9 +6465,80 @@
           <w:rtl/>
           <w:lang w:val="en-US"/>
         </w:rPr>
-        <w:t xml:space="preserve">הבא </w:t>
-      </w:r>
-      <w:proofErr w:type="spellStart"/>
+        <w:t>הבא ש</w:t>
+      </w:r>
+      <w:r>
+        <w:rPr>
+          <w:rFonts w:eastAsiaTheme="minorEastAsia" w:cstheme="minorHAnsi" w:hint="cs"/>
+          <w:rtl/>
+          <w:lang w:val="en-US"/>
+        </w:rPr>
+        <w:t>"מסמלץ"</w:t>
+      </w:r>
+      <w:r>
+        <w:rPr>
+          <w:rFonts w:eastAsiaTheme="minorEastAsia" w:cstheme="minorHAnsi" w:hint="cs"/>
+          <w:rtl/>
+          <w:lang w:val="en-US"/>
+        </w:rPr>
+        <w:t xml:space="preserve"> (</w:t>
+      </w:r>
+      <w:r>
+        <w:rPr>
+          <w:rFonts w:eastAsiaTheme="minorEastAsia" w:cstheme="minorHAnsi" w:hint="cs"/>
+          <w:rtl/>
+          <w:lang w:val="en-US"/>
+        </w:rPr>
+        <w:t>ו</w:t>
+      </w:r>
+      <w:r>
+        <w:rPr>
+          <w:rFonts w:eastAsiaTheme="minorEastAsia" w:cstheme="minorHAnsi" w:hint="cs"/>
+          <w:rtl/>
+          <w:lang w:val="en-US"/>
+        </w:rPr>
+        <w:t xml:space="preserve">זוכרים באופן כלשהו איזה </w:t>
+      </w:r>
+      <w:r>
+        <w:rPr>
+          <w:rFonts w:eastAsiaTheme="minorEastAsia" w:cstheme="minorHAnsi" w:hint="cs"/>
+          <w:rtl/>
+          <w:lang w:val="en-US"/>
+        </w:rPr>
+        <w:t xml:space="preserve">סוכן </w:t>
+      </w:r>
+      <w:r>
+        <w:rPr>
+          <w:rFonts w:eastAsiaTheme="minorEastAsia" w:cstheme="minorHAnsi" w:hint="cs"/>
+          <w:rtl/>
+          <w:lang w:val="en-US"/>
+        </w:rPr>
+        <w:t>מחשב את הצעד</w:t>
+      </w:r>
+      <w:r>
+        <w:rPr>
+          <w:rFonts w:eastAsiaTheme="minorEastAsia" w:cstheme="minorHAnsi" w:hint="cs"/>
+          <w:rtl/>
+          <w:lang w:val="en-US"/>
+        </w:rPr>
+        <w:t>, כלומר</w:t>
+      </w:r>
+      <w:r>
+        <w:rPr>
+          <w:rFonts w:eastAsiaTheme="minorEastAsia" w:cstheme="minorHAnsi" w:hint="cs"/>
+          <w:rtl/>
+          <w:lang w:val="en-US"/>
+        </w:rPr>
+        <w:t xml:space="preserve"> הסוכן</w:t>
+      </w:r>
+      <w:r>
+        <w:rPr>
+          <w:rFonts w:eastAsiaTheme="minorEastAsia" w:cstheme="minorHAnsi" w:hint="cs"/>
+          <w:rtl/>
+          <w:lang w:val="en-US"/>
+        </w:rPr>
+        <w:t xml:space="preserve"> </w:t>
+      </w:r>
       <w:r>
         <w:rPr>
           <w:rFonts w:eastAsiaTheme="minorEastAsia" w:cstheme="minorHAnsi" w:hint="cs"/>
@@ -6717,95 +6553,6 @@
           <w:rtl/>
           <w:lang w:val="en-US"/>
         </w:rPr>
-        <w:t>"מסמלץ</w:t>
-      </w:r>
-      <w:proofErr w:type="spellEnd"/>
-      <w:r>
-        <w:rPr>
-          <w:rFonts w:eastAsiaTheme="minorEastAsia" w:cstheme="minorHAnsi" w:hint="cs"/>
-          <w:rtl/>
-          <w:lang w:val="en-US"/>
-        </w:rPr>
-        <w:t>"</w:t>
-      </w:r>
-      <w:r>
-        <w:rPr>
-          <w:rFonts w:eastAsiaTheme="minorEastAsia" w:cstheme="minorHAnsi" w:hint="cs"/>
-          <w:rtl/>
-          <w:lang w:val="en-US"/>
-        </w:rPr>
-        <w:t xml:space="preserve"> (</w:t>
-      </w:r>
-      <w:r>
-        <w:rPr>
-          <w:rFonts w:eastAsiaTheme="minorEastAsia" w:cstheme="minorHAnsi" w:hint="cs"/>
-          <w:rtl/>
-          <w:lang w:val="en-US"/>
-        </w:rPr>
-        <w:t>ו</w:t>
-      </w:r>
-      <w:r>
-        <w:rPr>
-          <w:rFonts w:eastAsiaTheme="minorEastAsia" w:cstheme="minorHAnsi" w:hint="cs"/>
-          <w:rtl/>
-          <w:lang w:val="en-US"/>
-        </w:rPr>
-        <w:t xml:space="preserve">זוכרים באופן כלשהו איזה </w:t>
-      </w:r>
-      <w:r>
-        <w:rPr>
-          <w:rFonts w:eastAsiaTheme="minorEastAsia" w:cstheme="minorHAnsi" w:hint="cs"/>
-          <w:rtl/>
-          <w:lang w:val="en-US"/>
-        </w:rPr>
-        <w:t xml:space="preserve">סוכן </w:t>
-      </w:r>
-      <w:r>
-        <w:rPr>
-          <w:rFonts w:eastAsiaTheme="minorEastAsia" w:cstheme="minorHAnsi" w:hint="cs"/>
-          <w:rtl/>
-          <w:lang w:val="en-US"/>
-        </w:rPr>
-        <w:t>מחשב את הצעד</w:t>
-      </w:r>
-      <w:r>
-        <w:rPr>
-          <w:rFonts w:eastAsiaTheme="minorEastAsia" w:cstheme="minorHAnsi" w:hint="cs"/>
-          <w:rtl/>
-          <w:lang w:val="en-US"/>
-        </w:rPr>
-        <w:t>, כלומר</w:t>
-      </w:r>
-      <w:r>
-        <w:rPr>
-          <w:rFonts w:eastAsiaTheme="minorEastAsia" w:cstheme="minorHAnsi" w:hint="cs"/>
-          <w:rtl/>
-          <w:lang w:val="en-US"/>
-        </w:rPr>
-        <w:t xml:space="preserve"> הסוכן</w:t>
-      </w:r>
-      <w:r>
-        <w:rPr>
-          <w:rFonts w:eastAsiaTheme="minorEastAsia" w:cstheme="minorHAnsi" w:hint="cs"/>
-          <w:rtl/>
-          <w:lang w:val="en-US"/>
-        </w:rPr>
-        <w:t xml:space="preserve"> </w:t>
-      </w:r>
-      <w:r>
-        <w:rPr>
-          <w:rFonts w:eastAsiaTheme="minorEastAsia" w:cstheme="minorHAnsi" w:hint="cs"/>
-          <w:rtl/>
-          <w:lang w:val="en-US"/>
-        </w:rPr>
-        <w:t>ש</w:t>
-      </w:r>
-      <w:r>
-        <w:rPr>
-          <w:rFonts w:eastAsiaTheme="minorEastAsia" w:cstheme="minorHAnsi" w:hint="cs"/>
-          <w:rtl/>
-          <w:lang w:val="en-US"/>
-        </w:rPr>
         <w:t>נמצא בשורש</w:t>
       </w:r>
       <w:r>
@@ -6814,25 +6561,7 @@
           <w:rtl/>
           <w:lang w:val="en-US"/>
         </w:rPr>
-        <w:t xml:space="preserve"> וקרא </w:t>
-      </w:r>
-      <w:proofErr w:type="spellStart"/>
-      <w:r>
-        <w:rPr>
-          <w:rFonts w:eastAsiaTheme="minorEastAsia" w:cstheme="minorHAnsi" w:hint="cs"/>
-          <w:rtl/>
-          <w:lang w:val="en-US"/>
-        </w:rPr>
-        <w:t>לאלג</w:t>
-      </w:r>
-      <w:proofErr w:type="spellEnd"/>
-      <w:r>
-        <w:rPr>
-          <w:rFonts w:eastAsiaTheme="minorEastAsia" w:cstheme="minorHAnsi" w:hint="cs"/>
-          <w:rtl/>
-          <w:lang w:val="en-US"/>
-        </w:rPr>
-        <w:t>'</w:t>
+        <w:t xml:space="preserve"> וקרא לאלג'</w:t>
       </w:r>
       <w:r>
         <w:rPr>
@@ -6902,22 +6631,103 @@
           <w:rtl/>
           <w:lang w:val="en-US"/>
         </w:rPr>
-        <w:t xml:space="preserve"> ערכים, המתאר את </w:t>
-      </w:r>
-      <w:proofErr w:type="spellStart"/>
-      <w:r>
-        <w:rPr>
-          <w:rFonts w:eastAsiaTheme="minorEastAsia" w:cstheme="minorHAnsi" w:hint="cs"/>
-          <w:rtl/>
-          <w:lang w:val="en-US"/>
-        </w:rPr>
-        <w:t>היוריסטיקות</w:t>
-      </w:r>
-      <w:proofErr w:type="spellEnd"/>
-      <w:r>
-        <w:rPr>
-          <w:rFonts w:eastAsiaTheme="minorEastAsia" w:cstheme="minorHAnsi" w:hint="cs"/>
-          <w:rtl/>
+        <w:t xml:space="preserve"> ערכים, המתאר את היוריסטיקות </w:t>
+      </w:r>
+      <w:r>
+        <w:rPr>
+          <w:rFonts w:eastAsiaTheme="minorEastAsia" w:cstheme="minorHAnsi" w:hint="cs"/>
+          <w:rtl/>
+          <w:lang w:val="en-US"/>
+        </w:rPr>
+        <w:t xml:space="preserve">(אם לא מצב סופי) </w:t>
+      </w:r>
+      <w:r>
+        <w:rPr>
+          <w:rFonts w:eastAsiaTheme="minorEastAsia" w:cstheme="minorHAnsi" w:hint="cs"/>
+          <w:rtl/>
+          <w:lang w:val="en-US"/>
+        </w:rPr>
+        <w:t>או מצב הכסף</w:t>
+      </w:r>
+      <w:r>
+        <w:rPr>
+          <w:rFonts w:eastAsiaTheme="minorEastAsia" w:cstheme="minorHAnsi" w:hint="cs"/>
+          <w:rtl/>
+          <w:lang w:val="en-US"/>
+        </w:rPr>
+        <w:t xml:space="preserve"> (מצב סופי למשל)</w:t>
+      </w:r>
+      <w:r>
+        <w:rPr>
+          <w:rFonts w:eastAsiaTheme="minorEastAsia" w:cstheme="minorHAnsi" w:hint="cs"/>
+          <w:rtl/>
+          <w:lang w:val="en-US"/>
+        </w:rPr>
+        <w:t xml:space="preserve"> עבור כל מונית</w:t>
+      </w:r>
+      <w:r>
+        <w:rPr>
+          <w:rFonts w:eastAsiaTheme="minorEastAsia" w:cstheme="minorHAnsi" w:hint="cs"/>
+          <w:rtl/>
+          <w:lang w:val="en-US"/>
+        </w:rPr>
+        <w:t xml:space="preserve">. </w:t>
+      </w:r>
+    </w:p>
+    <w:p>
+      <w:pPr>
+        <w:pStyle w:val="a4"/>
+        <w:bidi/>
+        <w:ind w:left="1080"/>
+        <w:rPr>
+          <w:rFonts w:eastAsiaTheme="minorEastAsia" w:cstheme="minorHAnsi"/>
+          <w:rtl/>
+          <w:lang w:val="en-US"/>
+        </w:rPr>
+      </w:pPr>
+      <w:r>
+        <w:rPr>
+          <w:rFonts w:eastAsiaTheme="minorEastAsia" w:cstheme="minorHAnsi" w:hint="cs"/>
+          <w:rtl/>
+          <w:lang w:val="en-US"/>
+        </w:rPr>
+        <w:t xml:space="preserve">נשים לב למספר דברים נוספים </w:t>
+      </w:r>
+      <w:r>
+        <w:rPr>
+          <w:rFonts w:eastAsiaTheme="minorEastAsia" w:cstheme="minorHAnsi"/>
+          <w:rtl/>
+          <w:lang w:val="en-US"/>
+        </w:rPr>
+        <w:t>–</w:t>
+      </w:r>
+      <w:r>
+        <w:rPr>
+          <w:rFonts w:eastAsiaTheme="minorEastAsia" w:cstheme="minorHAnsi" w:hint="cs"/>
+          <w:rtl/>
+          <w:lang w:val="en-US"/>
+        </w:rPr>
+        <w:t xml:space="preserve"> כשמדובר ביותר משני שחקנים, שיטת המינימקס </w:t>
+      </w:r>
+      <w:r>
+        <w:rPr>
+          <w:rFonts w:eastAsiaTheme="minorEastAsia" w:cstheme="minorHAnsi" w:hint="cs"/>
+          <w:rtl/>
+          <w:lang w:val="en-US"/>
+        </w:rPr>
+        <w:t xml:space="preserve">כפי שהיא </w:t>
+      </w:r>
+      <w:r>
+        <w:rPr>
+          <w:rFonts w:eastAsiaTheme="minorEastAsia" w:cstheme="minorHAnsi" w:hint="cs"/>
+          <w:rtl/>
+          <w:lang w:val="en-US"/>
+        </w:rPr>
+        <w:t>פחות מתאימה</w:t>
+      </w:r>
+      <w:r>
+        <w:rPr>
+          <w:rFonts w:eastAsiaTheme="minorEastAsia" w:cstheme="minorHAnsi"/>
           <w:lang w:val="en-US"/>
         </w:rPr>
         <w:t xml:space="preserve"> </w:t>
@@ -6928,86 +6738,64 @@
           <w:rtl/>
           <w:lang w:val="en-US"/>
         </w:rPr>
-        <w:t xml:space="preserve">(אם לא מצב סופי) </w:t>
-      </w:r>
-      <w:r>
-        <w:rPr>
-          <w:rFonts w:eastAsiaTheme="minorEastAsia" w:cstheme="minorHAnsi" w:hint="cs"/>
-          <w:rtl/>
-          <w:lang w:val="en-US"/>
-        </w:rPr>
-        <w:t>או מצב הכסף</w:t>
-      </w:r>
-      <w:r>
-        <w:rPr>
-          <w:rFonts w:eastAsiaTheme="minorEastAsia" w:cstheme="minorHAnsi" w:hint="cs"/>
-          <w:rtl/>
-          <w:lang w:val="en-US"/>
-        </w:rPr>
-        <w:t xml:space="preserve"> (מצב סופי למשל)</w:t>
-      </w:r>
-      <w:r>
-        <w:rPr>
-          <w:rFonts w:eastAsiaTheme="minorEastAsia" w:cstheme="minorHAnsi" w:hint="cs"/>
-          <w:rtl/>
-          <w:lang w:val="en-US"/>
-        </w:rPr>
-        <w:t xml:space="preserve"> עבור כל מונית</w:t>
-      </w:r>
-      <w:r>
-        <w:rPr>
-          <w:rFonts w:eastAsiaTheme="minorEastAsia" w:cstheme="minorHAnsi" w:hint="cs"/>
-          <w:rtl/>
-          <w:lang w:val="en-US"/>
-        </w:rPr>
-        <w:t xml:space="preserve">. </w:t>
-      </w:r>
-    </w:p>
-    <w:p>
-      <w:pPr>
-        <w:pStyle w:val="a4"/>
-        <w:bidi/>
-        <w:ind w:left="1080"/>
-        <w:rPr>
-          <w:rFonts w:eastAsiaTheme="minorEastAsia" w:cstheme="minorHAnsi"/>
-          <w:rtl/>
-          <w:lang w:val="en-US"/>
-        </w:rPr>
-      </w:pPr>
-      <w:r>
-        <w:rPr>
-          <w:rFonts w:eastAsiaTheme="minorEastAsia" w:cstheme="minorHAnsi" w:hint="cs"/>
-          <w:rtl/>
-          <w:lang w:val="en-US"/>
-        </w:rPr>
-        <w:t xml:space="preserve">נשים לב למספר דברים נוספים </w:t>
-      </w:r>
-      <w:r>
-        <w:rPr>
-          <w:rFonts w:eastAsiaTheme="minorEastAsia" w:cstheme="minorHAnsi"/>
-          <w:rtl/>
-          <w:lang w:val="en-US"/>
-        </w:rPr>
-        <w:t>–</w:t>
-      </w:r>
-      <w:r>
-        <w:rPr>
-          <w:rFonts w:eastAsiaTheme="minorEastAsia" w:cstheme="minorHAnsi" w:hint="cs"/>
-          <w:rtl/>
-          <w:lang w:val="en-US"/>
-        </w:rPr>
-        <w:t xml:space="preserve"> כשמדובר ביותר משני שחקנים, שיטת </w:t>
-      </w:r>
-      <w:proofErr w:type="spellStart"/>
-      <w:r>
-        <w:rPr>
-          <w:rFonts w:eastAsiaTheme="minorEastAsia" w:cstheme="minorHAnsi" w:hint="cs"/>
-          <w:rtl/>
-          <w:lang w:val="en-US"/>
-        </w:rPr>
-        <w:t>המינימקס</w:t>
-      </w:r>
-      <w:proofErr w:type="spellEnd"/>
+        <w:t>לפי הספרות</w:t>
+      </w:r>
+      <w:r>
+        <w:rPr>
+          <w:rFonts w:eastAsiaTheme="minorEastAsia" w:cstheme="minorHAnsi" w:hint="cs"/>
+          <w:rtl/>
+          <w:lang w:val="en-US"/>
+        </w:rPr>
+        <w:t xml:space="preserve"> (</w:t>
+      </w:r>
+      <w:r>
+        <w:rPr>
+          <w:rFonts w:eastAsiaTheme="minorEastAsia" w:cstheme="minorHAnsi" w:hint="cs"/>
+          <w:rtl/>
+          <w:lang w:val="en-US"/>
+        </w:rPr>
+        <w:t>שכן בשיטה זו מדובר בהתמודדות של שני שחקנים, ובצורה פשטנית ניתן לומר שאם ננסה למזער את "תוצאת" היריב נשפר את הסיכוי שלנו לנצח</w:t>
+      </w:r>
+      <w:r>
+        <w:rPr>
+          <w:rFonts w:eastAsiaTheme="minorEastAsia" w:cstheme="minorHAnsi" w:hint="cs"/>
+          <w:rtl/>
+          <w:lang w:val="en-US"/>
+        </w:rPr>
+        <w:t xml:space="preserve"> אבל מוטיבציה זו לא בהכרח באה לידי ביטוי כשיש הרבה שחקנים</w:t>
+      </w:r>
+      <w:r>
+        <w:rPr>
+          <w:rFonts w:eastAsiaTheme="minorEastAsia" w:cstheme="minorHAnsi" w:hint="cs"/>
+          <w:rtl/>
+          <w:lang w:val="en-US"/>
+        </w:rPr>
+        <w:t>)</w:t>
+      </w:r>
+      <w:r>
+        <w:rPr>
+          <w:rFonts w:eastAsiaTheme="minorEastAsia" w:cstheme="minorHAnsi" w:hint="cs"/>
+          <w:rtl/>
+          <w:lang w:val="en-US"/>
+        </w:rPr>
+        <w:t xml:space="preserve"> ולכן </w:t>
+      </w:r>
+      <w:r>
+        <w:rPr>
+          <w:rFonts w:eastAsiaTheme="minorEastAsia" w:cstheme="minorHAnsi" w:hint="cs"/>
+          <w:rtl/>
+          <w:lang w:val="en-US"/>
+        </w:rPr>
+        <w:t>היינו בוחרים לממש גרס</w:t>
+      </w:r>
+      <w:r>
+        <w:rPr>
+          <w:rFonts w:eastAsiaTheme="minorEastAsia" w:cstheme="minorHAnsi" w:hint="cs"/>
+          <w:rtl/>
+          <w:lang w:val="en-US"/>
+        </w:rPr>
+        <w:t>ה</w:t>
+      </w:r>
       <w:r>
         <w:rPr>
           <w:rFonts w:eastAsiaTheme="minorEastAsia" w:cstheme="minorHAnsi" w:hint="cs"/>
@@ -7022,47 +6810,47 @@
           <w:rtl/>
           <w:lang w:val="en-US"/>
         </w:rPr>
-        <w:t xml:space="preserve">כפי שהיא </w:t>
-      </w:r>
-      <w:r>
-        <w:rPr>
-          <w:rFonts w:eastAsiaTheme="minorEastAsia" w:cstheme="minorHAnsi" w:hint="cs"/>
-          <w:rtl/>
-          <w:lang w:val="en-US"/>
-        </w:rPr>
-        <w:t>פחות מתאימה (</w:t>
-      </w:r>
-      <w:r>
-        <w:rPr>
-          <w:rFonts w:eastAsiaTheme="minorEastAsia" w:cstheme="minorHAnsi" w:hint="cs"/>
-          <w:rtl/>
-          <w:lang w:val="en-US"/>
-        </w:rPr>
-        <w:t>שכן בשיטה זו מדובר בהתמודדות של שני שחקנים, ובצורה פשטנית ניתן לומר שאם ננסה למזער את "תוצאת" היריב נשפר את הסיכוי שלנו לנצח)</w:t>
-      </w:r>
-      <w:r>
-        <w:rPr>
-          <w:rFonts w:eastAsiaTheme="minorEastAsia" w:cstheme="minorHAnsi" w:hint="cs"/>
-          <w:rtl/>
-          <w:lang w:val="en-US"/>
-        </w:rPr>
-        <w:t xml:space="preserve"> ולכן </w:t>
-      </w:r>
-      <w:r>
-        <w:rPr>
-          <w:rFonts w:eastAsiaTheme="minorEastAsia" w:cstheme="minorHAnsi" w:hint="cs"/>
-          <w:rtl/>
-          <w:lang w:val="en-US"/>
-        </w:rPr>
-        <w:t>היינו בוחרים לממש גרס</w:t>
-      </w:r>
-      <w:r>
-        <w:rPr>
-          <w:rFonts w:eastAsiaTheme="minorEastAsia" w:cstheme="minorHAnsi" w:hint="cs"/>
-          <w:rtl/>
-          <w:lang w:val="en-US"/>
-        </w:rPr>
-        <w:t>ה</w:t>
+        <w:t xml:space="preserve">מעט </w:t>
+      </w:r>
+      <w:r>
+        <w:rPr>
+          <w:rFonts w:eastAsiaTheme="minorEastAsia" w:cstheme="minorHAnsi" w:hint="cs"/>
+          <w:rtl/>
+          <w:lang w:val="en-US"/>
+        </w:rPr>
+        <w:t xml:space="preserve">שונה של האלגוריתם </w:t>
+      </w:r>
+      <w:r>
+        <w:rPr>
+          <w:rFonts w:eastAsiaTheme="minorEastAsia" w:cstheme="minorHAnsi" w:hint="cs"/>
+          <w:rtl/>
+          <w:lang w:val="en-US"/>
+        </w:rPr>
+        <w:t>(</w:t>
+      </w:r>
+      <w:r>
+        <w:rPr>
+          <w:rFonts w:eastAsiaTheme="minorEastAsia" w:cstheme="minorHAnsi" w:hint="cs"/>
+          <w:rtl/>
+          <w:lang w:val="en-US"/>
+        </w:rPr>
+        <w:t>באותה הרוח</w:t>
+      </w:r>
+      <w:r>
+        <w:rPr>
+          <w:rFonts w:eastAsiaTheme="minorEastAsia" w:cstheme="minorHAnsi" w:hint="cs"/>
+          <w:rtl/>
+          <w:lang w:val="en-US"/>
+        </w:rPr>
+        <w:t xml:space="preserve">) </w:t>
+      </w:r>
+      <w:r>
+        <w:rPr>
+          <w:rFonts w:eastAsiaTheme="minorEastAsia" w:cstheme="minorHAnsi" w:hint="cs"/>
+          <w:rtl/>
+          <w:lang w:val="en-US"/>
+        </w:rPr>
+        <w:t>באופן כזה</w:t>
       </w:r>
       <w:r>
         <w:rPr>
@@ -7078,62 +6866,6 @@
           <w:rtl/>
           <w:lang w:val="en-US"/>
         </w:rPr>
-        <w:t xml:space="preserve">מעט </w:t>
-      </w:r>
-      <w:r>
-        <w:rPr>
-          <w:rFonts w:eastAsiaTheme="minorEastAsia" w:cstheme="minorHAnsi" w:hint="cs"/>
-          <w:rtl/>
-          <w:lang w:val="en-US"/>
-        </w:rPr>
-        <w:t xml:space="preserve">שונה של האלגוריתם </w:t>
-      </w:r>
-      <w:r>
-        <w:rPr>
-          <w:rFonts w:eastAsiaTheme="minorEastAsia" w:cstheme="minorHAnsi" w:hint="cs"/>
-          <w:rtl/>
-          <w:lang w:val="en-US"/>
-        </w:rPr>
-        <w:t>(</w:t>
-      </w:r>
-      <w:r>
-        <w:rPr>
-          <w:rFonts w:eastAsiaTheme="minorEastAsia" w:cstheme="minorHAnsi" w:hint="cs"/>
-          <w:rtl/>
-          <w:lang w:val="en-US"/>
-        </w:rPr>
-        <w:t>באותה הרוח</w:t>
-      </w:r>
-      <w:r>
-        <w:rPr>
-          <w:rFonts w:eastAsiaTheme="minorEastAsia" w:cstheme="minorHAnsi" w:hint="cs"/>
-          <w:rtl/>
-          <w:lang w:val="en-US"/>
-        </w:rPr>
-        <w:t xml:space="preserve">) </w:t>
-      </w:r>
-      <w:r>
-        <w:rPr>
-          <w:rFonts w:eastAsiaTheme="minorEastAsia" w:cstheme="minorHAnsi" w:hint="cs"/>
-          <w:rtl/>
-          <w:lang w:val="en-US"/>
-        </w:rPr>
-        <w:t>באופן כזה</w:t>
-      </w:r>
-      <w:r>
-        <w:rPr>
-          <w:rFonts w:eastAsiaTheme="minorEastAsia" w:cstheme="minorHAnsi" w:hint="cs"/>
-          <w:rtl/>
-          <w:lang w:val="en-US"/>
-        </w:rPr>
-        <w:t xml:space="preserve"> </w:t>
-      </w:r>
-      <w:r>
-        <w:rPr>
-          <w:rFonts w:eastAsiaTheme="minorEastAsia" w:cstheme="minorHAnsi" w:hint="cs"/>
-          <w:rtl/>
-          <w:lang w:val="en-US"/>
-        </w:rPr>
         <w:t>שיתאים</w:t>
       </w:r>
       <w:r>
@@ -7174,25 +6906,7 @@
           <w:rtl/>
           <w:lang w:val="en-US"/>
         </w:rPr>
-        <w:t>"</w:t>
-      </w:r>
-      <w:proofErr w:type="spellStart"/>
-      <w:r>
-        <w:rPr>
-          <w:rFonts w:eastAsiaTheme="minorEastAsia" w:cstheme="minorHAnsi" w:hint="cs"/>
-          <w:rtl/>
-          <w:lang w:val="en-US"/>
-        </w:rPr>
-        <w:t>שמסמלץ</w:t>
-      </w:r>
-      <w:proofErr w:type="spellEnd"/>
-      <w:r>
-        <w:rPr>
-          <w:rFonts w:eastAsiaTheme="minorEastAsia" w:cstheme="minorHAnsi" w:hint="cs"/>
-          <w:rtl/>
-          <w:lang w:val="en-US"/>
-        </w:rPr>
-        <w:t>" (</w:t>
+        <w:t>"שמסמלץ" (</w:t>
       </w:r>
       <w:r>
         <w:rPr>
@@ -7476,6 +7190,38 @@
           <w:lang w:val="en-US"/>
         </w:rPr>
       </w:pPr>
+      <w:r>
+        <w:rPr>
+          <w:rFonts w:eastAsiaTheme="minorEastAsia" w:cstheme="minorHAnsi" w:hint="cs"/>
+          <w:rtl/>
+          <w:lang w:val="en-US"/>
+        </w:rPr>
+        <w:t xml:space="preserve">**אם לא נלך על הגישה כפי שהיא מופיעה בספרות, אזי </w:t>
+      </w:r>
+      <w:r>
+        <w:rPr>
+          <w:rFonts w:eastAsiaTheme="minorEastAsia" w:cstheme="minorHAnsi" w:hint="cs"/>
+          <w:rtl/>
+          <w:lang w:val="en-US"/>
+        </w:rPr>
+        <w:t xml:space="preserve">נגדיר עבור הסוכנים היריבים שמטרתם היא למזער את התוצאות של השחקן בשורש. </w:t>
+      </w:r>
+      <w:r>
+        <w:rPr>
+          <w:rFonts w:eastAsiaTheme="minorEastAsia" w:cstheme="minorHAnsi" w:hint="cs"/>
+          <w:rtl/>
+          <w:lang w:val="en-US"/>
+        </w:rPr>
+        <w:t>במקרה כזה כן נתחזק את משתני אלפא ובטא (</w:t>
+      </w:r>
+      <w:r>
+        <w:rPr>
+          <w:rFonts w:eastAsiaTheme="minorEastAsia" w:cstheme="minorHAnsi" w:hint="cs"/>
+          <w:rtl/>
+          <w:lang w:val="en-US"/>
+        </w:rPr>
+        <w:t>שכן המוטיבציה של כל השחקנים היריבים היא משותפת).</w:t>
+      </w:r>
     </w:p>
     <w:p>
       <w:pPr>
@@ -7877,7 +7623,16 @@
           <w:rtl/>
           <w:lang w:val="en-US"/>
         </w:rPr>
-        <w:t xml:space="preserve"> ולכן גם על סכום הרכיבים</w:t>
+        <w:t xml:space="preserve"> </w:t>
+      </w:r>
+      <w:r>
+        <w:rPr>
+          <w:rFonts w:eastAsiaTheme="minorEastAsia" w:cstheme="minorHAnsi" w:hint="cs"/>
+          <w:rtl/>
+          <w:lang w:val="en-US"/>
+        </w:rPr>
+        <w:lastRenderedPageBreak/>
+        <w:t>ולכן גם על סכום הרכיבים</w:t>
       </w:r>
       <w:r>
         <w:rPr>
@@ -7911,7 +7666,6 @@
         </w:rPr>
         <w:t xml:space="preserve">יהיה </w:t>
       </w:r>
-      <w:proofErr w:type="spellStart"/>
       <w:r>
         <w:rPr>
           <w:rFonts w:eastAsiaTheme="minorEastAsia" w:cstheme="minorHAnsi" w:hint="cs"/>
@@ -7920,7 +7674,6 @@
         </w:rPr>
         <w:t>מיידי</w:t>
       </w:r>
-      <w:proofErr w:type="spellEnd"/>
       <w:r>
         <w:rPr>
           <w:rFonts w:eastAsiaTheme="minorEastAsia" w:cstheme="minorHAnsi" w:hint="cs"/>
@@ -7943,25 +7696,7 @@
           <w:rtl/>
           <w:lang w:val="en-US"/>
         </w:rPr>
-        <w:t xml:space="preserve">המתקבל </w:t>
-      </w:r>
-      <w:proofErr w:type="spellStart"/>
-      <w:r>
-        <w:rPr>
-          <w:rFonts w:eastAsiaTheme="minorEastAsia" w:cstheme="minorHAnsi" w:hint="cs"/>
-          <w:rtl/>
-          <w:lang w:val="en-US"/>
-        </w:rPr>
-        <w:t>במינימקס</w:t>
-      </w:r>
-      <w:proofErr w:type="spellEnd"/>
-      <w:r>
-        <w:rPr>
-          <w:rFonts w:eastAsiaTheme="minorEastAsia" w:cstheme="minorHAnsi" w:hint="cs"/>
-          <w:rtl/>
-          <w:lang w:val="en-US"/>
-        </w:rPr>
-        <w:t xml:space="preserve"> ולכן נניח שזמן הריצה יהיה ארוך יותר</w:t>
+        <w:t>המתקבל במינימקס ולכן נניח שזמן הריצה יהיה ארוך יותר</w:t>
       </w:r>
       <w:r>
         <w:rPr>
@@ -8021,7 +7756,6 @@
           <w:rtl/>
           <w:lang w:val="en-US"/>
         </w:rPr>
-        <w:lastRenderedPageBreak/>
         <w:t xml:space="preserve">בשני החלקים </w:t>
       </w:r>
       <w:r>
@@ -8039,21 +7773,7 @@
             <w:rFonts w:ascii="Cambria Math" w:eastAsiaTheme="minorEastAsia" w:hAnsi="Cambria Math" w:cstheme="minorHAnsi"/>
             <w:lang w:val="en-US"/>
           </w:rPr>
-          <m:t>iterative d</m:t>
-        </m:r>
-        <m:r>
-          <w:rPr>
-            <w:rFonts w:ascii="Cambria Math" w:eastAsiaTheme="minorEastAsia" w:hAnsi="Cambria Math" w:cstheme="minorHAnsi"/>
-            <w:lang w:val="en-US"/>
-          </w:rPr>
-          <m:t>e</m:t>
-        </m:r>
-        <m:r>
-          <w:rPr>
-            <w:rFonts w:ascii="Cambria Math" w:eastAsiaTheme="minorEastAsia" w:hAnsi="Cambria Math" w:cstheme="minorHAnsi"/>
-            <w:lang w:val="en-US"/>
-          </w:rPr>
-          <m:t>epening</m:t>
+          <m:t>iterative deepening</m:t>
         </m:r>
       </m:oMath>
       <w:r>
@@ -8130,9 +7850,8 @@
           <w:rtl/>
           <w:lang w:val="en-US"/>
         </w:rPr>
-        <w:t xml:space="preserve">כעת נשים לב, </w:t>
-      </w:r>
-      <w:proofErr w:type="spellStart"/>
+        <w:t>כעת נשים לב, ש</w:t>
+      </w:r>
       <w:r>
         <w:rPr>
           <w:rFonts w:eastAsiaTheme="minorEastAsia" w:cstheme="minorHAnsi" w:hint="cs"/>
@@ -8140,7 +7859,7 @@
           <w:rtl/>
           <w:lang w:val="en-US"/>
         </w:rPr>
-        <w:t>ש</w:t>
+        <w:t xml:space="preserve">האלג' של </w:t>
       </w:r>
       <w:r>
         <w:rPr>
@@ -8149,9 +7868,8 @@
           <w:rtl/>
           <w:lang w:val="en-US"/>
         </w:rPr>
-        <w:t>האלג</w:t>
-      </w:r>
-      <w:proofErr w:type="spellEnd"/>
+        <w:t xml:space="preserve">חלק ג' הוא מעין שיפור </w:t>
+      </w:r>
       <w:r>
         <w:rPr>
           <w:rFonts w:eastAsiaTheme="minorEastAsia" w:cstheme="minorHAnsi" w:hint="cs"/>
@@ -8159,7 +7877,7 @@
           <w:rtl/>
           <w:lang w:val="en-US"/>
         </w:rPr>
-        <w:t xml:space="preserve">' של </w:t>
+        <w:t>של</w:t>
       </w:r>
       <w:r>
         <w:rPr>
@@ -8168,45 +7886,7 @@
           <w:rtl/>
           <w:lang w:val="en-US"/>
         </w:rPr>
-        <w:t xml:space="preserve">חלק ג' הוא מעין שיפור </w:t>
-      </w:r>
-      <w:r>
-        <w:rPr>
-          <w:rFonts w:eastAsiaTheme="minorEastAsia" w:cstheme="minorHAnsi" w:hint="cs"/>
-          <w:i/>
-          <w:rtl/>
-          <w:lang w:val="en-US"/>
-        </w:rPr>
-        <w:t>של</w:t>
-      </w:r>
-      <w:r>
-        <w:rPr>
-          <w:rFonts w:eastAsiaTheme="minorEastAsia" w:cstheme="minorHAnsi" w:hint="cs"/>
-          <w:i/>
-          <w:rtl/>
-          <w:lang w:val="en-US"/>
-        </w:rPr>
-        <w:t xml:space="preserve"> </w:t>
-      </w:r>
-      <w:proofErr w:type="spellStart"/>
-      <w:r>
-        <w:rPr>
-          <w:rFonts w:eastAsiaTheme="minorEastAsia" w:cstheme="minorHAnsi" w:hint="cs"/>
-          <w:i/>
-          <w:rtl/>
-          <w:lang w:val="en-US"/>
-        </w:rPr>
-        <w:t>האלג</w:t>
-      </w:r>
-      <w:proofErr w:type="spellEnd"/>
-      <w:r>
-        <w:rPr>
-          <w:rFonts w:eastAsiaTheme="minorEastAsia" w:cstheme="minorHAnsi" w:hint="cs"/>
-          <w:i/>
-          <w:rtl/>
-          <w:lang w:val="en-US"/>
-        </w:rPr>
-        <w:t>' של</w:t>
+        <w:t xml:space="preserve"> האלג' של</w:t>
       </w:r>
       <w:r>
         <w:rPr>
@@ -8560,9 +8240,8 @@
           <w:rtl/>
           <w:lang w:val="en-US"/>
         </w:rPr>
-        <w:t xml:space="preserve"> מבחינה </w:t>
-      </w:r>
-      <w:proofErr w:type="spellStart"/>
+        <w:t xml:space="preserve"> מבחינה אבוסולוטית</w:t>
+      </w:r>
       <w:r>
         <w:rPr>
           <w:rFonts w:eastAsiaTheme="minorEastAsia" w:cstheme="minorHAnsi" w:hint="cs"/>
@@ -8570,9 +8249,8 @@
           <w:rtl/>
           <w:lang w:val="en-US"/>
         </w:rPr>
-        <w:t>אבוסולוטית</w:t>
-      </w:r>
-      <w:proofErr w:type="spellEnd"/>
+        <w:t>.</w:t>
+      </w:r>
       <w:r>
         <w:rPr>
           <w:rFonts w:eastAsiaTheme="minorEastAsia" w:cstheme="minorHAnsi" w:hint="cs"/>
@@ -8580,80 +8258,84 @@
           <w:rtl/>
           <w:lang w:val="en-US"/>
         </w:rPr>
+        <w:t xml:space="preserve">  </w:t>
+      </w:r>
+      <w:r>
+        <w:rPr>
+          <w:rFonts w:eastAsiaTheme="minorEastAsia" w:cstheme="minorHAnsi" w:hint="cs"/>
+          <w:i/>
+          <w:rtl/>
+          <w:lang w:val="en-US"/>
+        </w:rPr>
+        <w:t xml:space="preserve">לכן לעיתים, במקרים שבהם לא הגענו </w:t>
+      </w:r>
+      <w:r>
+        <w:rPr>
+          <w:rFonts w:eastAsiaTheme="minorEastAsia" w:cstheme="minorHAnsi" w:hint="cs"/>
+          <w:i/>
+          <w:rtl/>
+          <w:lang w:val="en-US"/>
+        </w:rPr>
+        <w:t xml:space="preserve">למצבים סופיים בהעמקה שלנו </w:t>
+      </w:r>
+      <w:r>
+        <w:rPr>
+          <w:rFonts w:eastAsiaTheme="minorEastAsia" w:cstheme="minorHAnsi"/>
+          <w:i/>
+          <w:rtl/>
+          <w:lang w:val="en-US"/>
+        </w:rPr>
+        <w:t>–</w:t>
+      </w:r>
+      <w:r>
+        <w:rPr>
+          <w:rFonts w:eastAsiaTheme="minorEastAsia" w:cstheme="minorHAnsi" w:hint="cs"/>
+          <w:i/>
+          <w:rtl/>
+          <w:lang w:val="en-US"/>
+        </w:rPr>
+        <w:t xml:space="preserve"> את הזמן שסוכן האלפא-בטא היה אמור לחסוך, הוא מנצל להעמקה </w:t>
+      </w:r>
+      <w:r>
+        <w:rPr>
+          <w:rFonts w:eastAsiaTheme="minorEastAsia" w:cstheme="minorHAnsi" w:hint="cs"/>
+          <w:i/>
+          <w:rtl/>
+          <w:lang w:val="en-US"/>
+        </w:rPr>
+        <w:t xml:space="preserve">שלא מתאפשרת בזמן הקיים עבור סוכן המיני-מקס. לכן יש צעדים </w:t>
+      </w:r>
+      <w:r>
+        <w:rPr>
+          <w:rFonts w:eastAsiaTheme="minorEastAsia" w:cstheme="minorHAnsi" w:hint="cs"/>
+          <w:i/>
+          <w:rtl/>
+          <w:lang w:val="en-US"/>
+        </w:rPr>
+        <w:t>שבהם הזמנים כן יכולים להיות שווים ואף ארוכים יותר עבור סוכן האלפא-בטא</w:t>
+      </w:r>
+      <w:r>
+        <w:rPr>
+          <w:rFonts w:eastAsiaTheme="minorEastAsia" w:cstheme="minorHAnsi" w:hint="cs"/>
+          <w:i/>
+          <w:rtl/>
+          <w:lang w:val="en-US"/>
+        </w:rPr>
         <w:t>.</w:t>
       </w:r>
-      <w:r>
-        <w:rPr>
-          <w:rFonts w:eastAsiaTheme="minorEastAsia" w:cstheme="minorHAnsi" w:hint="cs"/>
+    </w:p>
+    <w:p>
+      <w:pPr>
+        <w:pStyle w:val="a4"/>
+        <w:bidi/>
+        <w:ind w:left="1080"/>
+        <w:rPr>
+          <w:rFonts w:eastAsiaTheme="minorEastAsia" w:cstheme="minorHAnsi"/>
           <w:i/>
           <w:rtl/>
           <w:lang w:val="en-US"/>
         </w:rPr>
-        <w:t xml:space="preserve">  </w:t>
-      </w:r>
-      <w:r>
-        <w:rPr>
-          <w:rFonts w:eastAsiaTheme="minorEastAsia" w:cstheme="minorHAnsi" w:hint="cs"/>
-          <w:i/>
-          <w:rtl/>
-          <w:lang w:val="en-US"/>
-        </w:rPr>
-        <w:t xml:space="preserve">לכן לעיתים, במקרים שבהם לא הגענו </w:t>
-      </w:r>
-      <w:r>
-        <w:rPr>
-          <w:rFonts w:eastAsiaTheme="minorEastAsia" w:cstheme="minorHAnsi" w:hint="cs"/>
-          <w:i/>
-          <w:rtl/>
-          <w:lang w:val="en-US"/>
-        </w:rPr>
-        <w:t xml:space="preserve">למצבים סופיים בהעמקה שלנו </w:t>
-      </w:r>
-      <w:r>
-        <w:rPr>
-          <w:rFonts w:eastAsiaTheme="minorEastAsia" w:cstheme="minorHAnsi"/>
-          <w:i/>
-          <w:rtl/>
-          <w:lang w:val="en-US"/>
-        </w:rPr>
-        <w:t>–</w:t>
-      </w:r>
-      <w:r>
-        <w:rPr>
-          <w:rFonts w:eastAsiaTheme="minorEastAsia" w:cstheme="minorHAnsi" w:hint="cs"/>
-          <w:i/>
-          <w:rtl/>
-          <w:lang w:val="en-US"/>
-        </w:rPr>
-        <w:t xml:space="preserve"> את הזמן שסוכן האלפא-בטא היה אמור לחסוך, הוא מנצל להעמקה </w:t>
-      </w:r>
-      <w:r>
-        <w:rPr>
-          <w:rFonts w:eastAsiaTheme="minorEastAsia" w:cstheme="minorHAnsi" w:hint="cs"/>
-          <w:i/>
-          <w:rtl/>
-          <w:lang w:val="en-US"/>
-        </w:rPr>
-        <w:t xml:space="preserve">שלא מתאפשרת בזמן הקיים עבור סוכן המיני-מקס. לכן יש צעדים </w:t>
-      </w:r>
-      <w:r>
-        <w:rPr>
-          <w:rFonts w:eastAsiaTheme="minorEastAsia" w:cstheme="minorHAnsi" w:hint="cs"/>
-          <w:i/>
-          <w:rtl/>
-          <w:lang w:val="en-US"/>
-        </w:rPr>
-        <w:t>שבהם הזמנים כן יכולים להיות שווים ואף ארוכים יותר עבור סוכן האלפא-בטא</w:t>
-      </w:r>
-      <w:r>
-        <w:rPr>
-          <w:rFonts w:eastAsiaTheme="minorEastAsia" w:cstheme="minorHAnsi" w:hint="cs"/>
-          <w:i/>
-          <w:rtl/>
-          <w:lang w:val="en-US"/>
-        </w:rPr>
-        <w:t>.</w:t>
-      </w:r>
+      </w:pPr>
     </w:p>
     <w:p>
       <w:pPr>
@@ -8662,19 +8344,6 @@
         <w:ind w:left="1080"/>
         <w:rPr>
           <w:rFonts w:eastAsiaTheme="minorEastAsia" w:cstheme="minorHAnsi"/>
-          <w:i/>
-          <w:rtl/>
-          <w:lang w:val="en-US"/>
-        </w:rPr>
-      </w:pPr>
-    </w:p>
-    <w:p>
-      <w:pPr>
-        <w:pStyle w:val="a4"/>
-        <w:bidi/>
-        <w:ind w:left="1080"/>
-        <w:rPr>
-          <w:rFonts w:eastAsiaTheme="minorEastAsia" w:cstheme="minorHAnsi" w:hint="cs"/>
           <w:i/>
           <w:rtl/>
           <w:lang w:val="en-US"/>

</xml_diff>

<commit_message>
Update some dry Qs
</commit_message>
<xml_diff>
--- a/HW2_Draft.docx
+++ b/HW2_Draft.docx
@@ -231,7 +231,6 @@
               <w:bidi/>
               <w:jc w:val="center"/>
               <w:rPr>
-                <w:rFonts w:hint="cs"/>
                 <w:sz w:val="24"/>
                 <w:szCs w:val="24"/>
                 <w:rtl/>
@@ -263,7 +262,6 @@
               <w:bidi/>
               <w:jc w:val="center"/>
               <w:rPr>
-                <w:rFonts w:hint="cs"/>
                 <w:sz w:val="24"/>
                 <w:szCs w:val="24"/>
                 <w:rtl/>
@@ -5385,6 +5383,16 @@
       <w:r>
         <w:rPr>
           <w:rFonts w:eastAsiaTheme="minorEastAsia" w:cstheme="minorHAnsi" w:hint="cs"/>
+          <w:b/>
+          <w:bCs/>
+          <w:rtl/>
+          <w:lang w:val="en-US"/>
+        </w:rPr>
+        <w:t xml:space="preserve"> הסוכן יותר אינטרקטיבי.</w:t>
+      </w:r>
+      <w:r>
+        <w:rPr>
+          <w:rFonts w:eastAsiaTheme="minorEastAsia" w:cstheme="minorHAnsi" w:hint="cs"/>
           <w:rtl/>
           <w:lang w:val="en-US"/>
         </w:rPr>
@@ -5452,6 +5460,14 @@
           <w:rtl/>
           <w:lang w:val="en-US"/>
         </w:rPr>
+        <w:t xml:space="preserve"> (=מוטיבציה לעצור באמצע)</w:t>
+      </w:r>
+      <w:r>
+        <w:rPr>
+          <w:rFonts w:eastAsiaTheme="minorEastAsia" w:cstheme="minorHAnsi" w:hint="cs"/>
+          <w:rtl/>
+          <w:lang w:val="en-US"/>
+        </w:rPr>
         <w:t>.</w:t>
       </w:r>
       <w:r>
@@ -5461,6 +5477,280 @@
           <w:lang w:val="en-US"/>
         </w:rPr>
         <w:t xml:space="preserve"> </w:t>
+      </w:r>
+    </w:p>
+    <w:p>
+      <w:pPr>
+        <w:pStyle w:val="a4"/>
+        <w:bidi/>
+        <w:ind w:left="1440"/>
+        <w:rPr>
+          <w:rFonts w:eastAsiaTheme="minorEastAsia" w:cstheme="minorHAnsi" w:hint="cs"/>
+          <w:rtl/>
+          <w:lang w:val="en-US"/>
+        </w:rPr>
+      </w:pPr>
+      <w:r>
+        <w:rPr>
+          <w:rFonts w:eastAsiaTheme="minorEastAsia" w:cstheme="minorHAnsi" w:hint="cs"/>
+          <w:b/>
+          <w:bCs/>
+          <w:rtl/>
+          <w:lang w:val="en-US"/>
+        </w:rPr>
+        <w:t>**</w:t>
+      </w:r>
+      <w:r>
+        <w:rPr>
+          <w:rFonts w:eastAsiaTheme="minorEastAsia" w:cstheme="minorHAnsi" w:hint="cs"/>
+          <w:b/>
+          <w:bCs/>
+          <w:rtl/>
+          <w:lang w:val="en-US"/>
+        </w:rPr>
+        <w:t xml:space="preserve"> כלומר, אם לחדד </w:t>
+      </w:r>
+      <w:r>
+        <w:rPr>
+          <w:rFonts w:eastAsiaTheme="minorEastAsia" w:cstheme="minorHAnsi"/>
+          <w:b/>
+          <w:bCs/>
+          <w:rtl/>
+          <w:lang w:val="en-US"/>
+        </w:rPr>
+        <w:t>–</w:t>
+      </w:r>
+      <w:r>
+        <w:rPr>
+          <w:rFonts w:eastAsiaTheme="minorEastAsia" w:cstheme="minorHAnsi" w:hint="cs"/>
+          <w:rtl/>
+          <w:lang w:val="en-US"/>
+        </w:rPr>
+        <w:t xml:space="preserve"> יתרון אחד </w:t>
+      </w:r>
+      <w:r>
+        <w:rPr>
+          <w:rFonts w:eastAsiaTheme="minorEastAsia" w:cstheme="minorHAnsi" w:hint="cs"/>
+          <w:rtl/>
+          <w:lang w:val="en-US"/>
+        </w:rPr>
+        <w:t xml:space="preserve">אומר שהאלגוריתם מספק איזשהם פתרונות כל כמה זמן ולכן הוא יכול לשמש </w:t>
+      </w:r>
+      <w:r>
+        <w:rPr>
+          <w:rFonts w:eastAsiaTheme="minorEastAsia" w:cstheme="minorHAnsi" w:hint="cs"/>
+          <w:rtl/>
+          <w:lang w:val="en-US"/>
+        </w:rPr>
+        <w:t xml:space="preserve">אלגוריתמי </w:t>
+      </w:r>
+      <m:oMath>
+        <m:r>
+          <w:rPr>
+            <w:rFonts w:ascii="Cambria Math" w:eastAsiaTheme="minorEastAsia" w:hAnsi="Cambria Math" w:cstheme="minorHAnsi"/>
+            <w:lang w:val="en-US"/>
+          </w:rPr>
+          <m:t>Anytime</m:t>
+        </m:r>
+      </m:oMath>
+      <w:r>
+        <w:rPr>
+          <w:rFonts w:eastAsiaTheme="minorEastAsia" w:cstheme="minorHAnsi" w:hint="cs"/>
+          <w:rtl/>
+          <w:lang w:val="en-US"/>
+        </w:rPr>
+        <w:t xml:space="preserve"> (מועיל כשאנחנו לחוצים בזמן עבור ריצה מסוימת).</w:t>
+      </w:r>
+    </w:p>
+    <w:p>
+      <w:pPr>
+        <w:pStyle w:val="a4"/>
+        <w:bidi/>
+        <w:ind w:left="1440"/>
+        <w:rPr>
+          <w:rFonts w:eastAsiaTheme="minorEastAsia" w:cstheme="minorHAnsi"/>
+          <w:lang w:val="en-US"/>
+        </w:rPr>
+      </w:pPr>
+      <w:r>
+        <w:rPr>
+          <w:rFonts w:eastAsiaTheme="minorEastAsia" w:cstheme="minorHAnsi" w:hint="cs"/>
+          <w:b/>
+          <w:bCs/>
+          <w:rtl/>
+          <w:lang w:val="en-US"/>
+        </w:rPr>
+        <w:t xml:space="preserve">יתרון נוסף </w:t>
+      </w:r>
+      <w:r>
+        <w:rPr>
+          <w:rFonts w:eastAsiaTheme="minorEastAsia" w:cstheme="minorHAnsi"/>
+          <w:b/>
+          <w:bCs/>
+          <w:rtl/>
+          <w:lang w:val="en-US"/>
+        </w:rPr>
+        <w:t>–</w:t>
+      </w:r>
+      <w:r>
+        <w:rPr>
+          <w:rFonts w:eastAsiaTheme="minorEastAsia" w:cstheme="minorHAnsi" w:hint="cs"/>
+          <w:rtl/>
+          <w:lang w:val="en-US"/>
+        </w:rPr>
+        <w:t xml:space="preserve"> </w:t>
+      </w:r>
+      <w:r>
+        <w:rPr>
+          <w:rFonts w:eastAsiaTheme="minorEastAsia" w:cstheme="minorHAnsi" w:hint="cs"/>
+          <w:rtl/>
+          <w:lang w:val="en-US"/>
+        </w:rPr>
+        <w:t>אנחנו לא מחויבים לחישובים "ארוכים".</w:t>
+      </w:r>
+      <w:r>
+        <w:rPr>
+          <w:rFonts w:eastAsiaTheme="minorEastAsia" w:cstheme="minorHAnsi" w:hint="cs"/>
+          <w:rtl/>
+          <w:lang w:val="en-US"/>
+        </w:rPr>
+        <w:t xml:space="preserve"> ברמת המימוש, אם המשאבים מוגבלים, </w:t>
+      </w:r>
+      <w:r>
+        <w:rPr>
+          <w:rFonts w:eastAsiaTheme="minorEastAsia" w:cstheme="minorHAnsi" w:hint="cs"/>
+          <w:rtl/>
+          <w:lang w:val="en-US"/>
+        </w:rPr>
+        <w:t>ניתן לנהל את הריצות בצורה גמישה יותר</w:t>
+      </w:r>
+      <w:r>
+        <w:rPr>
+          <w:rFonts w:eastAsiaTheme="minorEastAsia" w:cstheme="minorHAnsi" w:hint="cs"/>
+          <w:rtl/>
+          <w:lang w:val="en-US"/>
+        </w:rPr>
+        <w:t xml:space="preserve"> (כלומר המשאב הוא לא בהכרח זמן. </w:t>
+      </w:r>
+      <w:r>
+        <w:rPr>
+          <w:rFonts w:eastAsiaTheme="minorEastAsia" w:cstheme="minorHAnsi" w:hint="cs"/>
+          <w:rtl/>
+          <w:lang w:val="en-US"/>
+        </w:rPr>
+        <w:t xml:space="preserve">הוא </w:t>
+      </w:r>
+      <w:r>
+        <w:rPr>
+          <w:rFonts w:eastAsiaTheme="minorEastAsia" w:cstheme="minorHAnsi" w:hint="cs"/>
+          <w:rtl/>
+          <w:lang w:val="en-US"/>
+        </w:rPr>
+        <w:t>יכול להיות גם ליבת חישוב.</w:t>
+      </w:r>
+      <w:r>
+        <w:rPr>
+          <w:rFonts w:eastAsiaTheme="minorEastAsia" w:cstheme="minorHAnsi" w:hint="cs"/>
+          <w:rtl/>
+          <w:lang w:val="en-US"/>
+        </w:rPr>
+        <w:t xml:space="preserve"> למשל </w:t>
+      </w:r>
+      <w:r>
+        <w:rPr>
+          <w:rFonts w:eastAsiaTheme="minorEastAsia" w:cstheme="minorHAnsi" w:hint="cs"/>
+          <w:rtl/>
+          <w:lang w:val="en-US"/>
+        </w:rPr>
+        <w:t xml:space="preserve">(להלן הוראות מדומות לרובוט/סוכן/ישות שמריצה סוכנים) </w:t>
+      </w:r>
+      <w:r>
+        <w:rPr>
+          <w:rFonts w:eastAsiaTheme="minorEastAsia" w:cstheme="minorHAnsi"/>
+          <w:rtl/>
+          <w:lang w:val="en-US"/>
+        </w:rPr>
+        <w:t>–</w:t>
+      </w:r>
+      <w:r>
+        <w:rPr>
+          <w:rFonts w:eastAsiaTheme="minorEastAsia" w:cstheme="minorHAnsi" w:hint="cs"/>
+          <w:rtl/>
+          <w:lang w:val="en-US"/>
+        </w:rPr>
+        <w:t xml:space="preserve"> </w:t>
+      </w:r>
+      <w:r>
+        <w:rPr>
+          <w:rFonts w:eastAsiaTheme="minorEastAsia" w:cstheme="minorHAnsi" w:hint="cs"/>
+          <w:rtl/>
+          <w:lang w:val="en-US"/>
+        </w:rPr>
+        <w:t>"</w:t>
+      </w:r>
+      <w:r>
+        <w:rPr>
+          <w:rFonts w:eastAsiaTheme="minorEastAsia" w:cstheme="minorHAnsi" w:hint="cs"/>
+          <w:rtl/>
+          <w:lang w:val="en-US"/>
+        </w:rPr>
+        <w:t xml:space="preserve">חשב איטרציה עד עומק מסוים. עצור. פידבק לא מספיק טוב? </w:t>
+      </w:r>
+      <w:r>
+        <w:rPr>
+          <w:rFonts w:eastAsiaTheme="minorEastAsia" w:cstheme="minorHAnsi" w:hint="cs"/>
+          <w:rtl/>
+          <w:lang w:val="en-US"/>
+        </w:rPr>
+        <w:t xml:space="preserve">חכה רגע. </w:t>
+      </w:r>
+      <w:r>
+        <w:rPr>
+          <w:rFonts w:eastAsiaTheme="minorEastAsia" w:cstheme="minorHAnsi" w:hint="cs"/>
+          <w:rtl/>
+          <w:lang w:val="en-US"/>
+        </w:rPr>
+        <w:t>הר</w:t>
+      </w:r>
+      <w:r>
+        <w:rPr>
+          <w:rFonts w:eastAsiaTheme="minorEastAsia" w:cstheme="minorHAnsi" w:hint="cs"/>
+          <w:rtl/>
+          <w:lang w:val="en-US"/>
+        </w:rPr>
+        <w:t xml:space="preserve">ץ משהו אחר </w:t>
+      </w:r>
+      <w:r>
+        <w:rPr>
+          <w:rFonts w:eastAsiaTheme="minorEastAsia" w:cstheme="minorHAnsi" w:hint="cs"/>
+          <w:rtl/>
+          <w:lang w:val="en-US"/>
+        </w:rPr>
+        <w:t>ש</w:t>
+      </w:r>
+      <w:r>
+        <w:rPr>
+          <w:rFonts w:eastAsiaTheme="minorEastAsia" w:cstheme="minorHAnsi" w:hint="cs"/>
+          <w:rtl/>
+          <w:lang w:val="en-US"/>
+        </w:rPr>
+        <w:t xml:space="preserve">לא בהכרח קשור באופן ישיר </w:t>
+      </w:r>
+      <w:r>
+        <w:rPr>
+          <w:rFonts w:eastAsiaTheme="minorEastAsia" w:cstheme="minorHAnsi" w:hint="cs"/>
+          <w:rtl/>
+          <w:lang w:val="en-US"/>
+        </w:rPr>
+        <w:t>להחלטה במשחק (אולי זה רובוט שעושה דברים במקביל)</w:t>
+      </w:r>
+      <w:r>
+        <w:rPr>
+          <w:rFonts w:eastAsiaTheme="minorEastAsia" w:cstheme="minorHAnsi" w:hint="cs"/>
+          <w:rtl/>
+          <w:lang w:val="en-US"/>
+        </w:rPr>
+        <w:t>. בצע איטרציה נוספת עמוקה יותר".</w:t>
       </w:r>
     </w:p>
     <w:p>
@@ -5627,7 +5917,16 @@
           <w:rtl/>
           <w:lang w:val="en-US"/>
         </w:rPr>
-        <w:t xml:space="preserve"> שימוש במינימקס בלי להשפיע על התוצאה. </w:t>
+        <w:t xml:space="preserve"> שימוש במינימקס בלי להשפיע על </w:t>
+      </w:r>
+      <w:r>
+        <w:rPr>
+          <w:rFonts w:eastAsiaTheme="minorEastAsia" w:cstheme="minorHAnsi" w:hint="cs"/>
+          <w:rtl/>
+          <w:lang w:val="en-US"/>
+        </w:rPr>
+        <w:lastRenderedPageBreak/>
+        <w:t xml:space="preserve">התוצאה. </w:t>
       </w:r>
       <w:r>
         <w:rPr>
@@ -5886,16 +6185,7 @@
           <w:rtl/>
           <w:lang w:val="en-US"/>
         </w:rPr>
-        <w:t xml:space="preserve">ספציפית למשחק שלנו ניתן </w:t>
-      </w:r>
-      <w:r>
-        <w:rPr>
-          <w:rFonts w:eastAsiaTheme="minorEastAsia" w:cstheme="minorHAnsi" w:hint="cs"/>
-          <w:rtl/>
-          <w:lang w:val="en-US"/>
-        </w:rPr>
-        <w:lastRenderedPageBreak/>
-        <w:t>לשלב היבטים נוספים, מהירים לבדיקה שיכולים להבטיח את המטרה. למשל כמו בסעיף א'</w:t>
+        <w:t>ספציפית למשחק שלנו ניתן לשלב היבטים נוספים, מהירים לבדיקה שיכולים להבטיח את המטרה. למשל כמו בסעיף א'</w:t>
       </w:r>
       <w:r>
         <w:rPr>
@@ -6707,11 +6997,23 @@
           <w:rtl/>
           <w:lang w:val="en-US"/>
         </w:rPr>
-        <w:t xml:space="preserve"> כשמדובר ביותר משני שחקנים, שיטת המינימקס </w:t>
-      </w:r>
-      <w:r>
-        <w:rPr>
-          <w:rFonts w:eastAsiaTheme="minorEastAsia" w:cstheme="minorHAnsi" w:hint="cs"/>
+        <w:t xml:space="preserve"> </w:t>
+      </w:r>
+      <w:r>
+        <w:rPr>
+          <w:rFonts w:eastAsiaTheme="minorEastAsia" w:cstheme="minorHAnsi" w:hint="cs"/>
+          <w:b/>
+          <w:bCs/>
+          <w:rtl/>
+          <w:lang w:val="en-US"/>
+        </w:rPr>
+        <w:t xml:space="preserve">כשמדובר ביותר משני שחקנים, שיטת המינימקס </w:t>
+      </w:r>
+      <w:r>
+        <w:rPr>
+          <w:rFonts w:eastAsiaTheme="minorEastAsia" w:cstheme="minorHAnsi" w:hint="cs"/>
+          <w:b/>
+          <w:bCs/>
           <w:rtl/>
           <w:lang w:val="en-US"/>
         </w:rPr>
@@ -6720,6 +7022,8 @@
       <w:r>
         <w:rPr>
           <w:rFonts w:eastAsiaTheme="minorEastAsia" w:cstheme="minorHAnsi" w:hint="cs"/>
+          <w:b/>
+          <w:bCs/>
           <w:rtl/>
           <w:lang w:val="en-US"/>
         </w:rPr>
@@ -6728,6 +7032,8 @@
       <w:r>
         <w:rPr>
           <w:rFonts w:eastAsiaTheme="minorEastAsia" w:cstheme="minorHAnsi"/>
+          <w:b/>
+          <w:bCs/>
           <w:lang w:val="en-US"/>
         </w:rPr>
         <w:t xml:space="preserve"> </w:t>
@@ -6735,6 +7041,8 @@
       <w:r>
         <w:rPr>
           <w:rFonts w:eastAsiaTheme="minorEastAsia" w:cstheme="minorHAnsi" w:hint="cs"/>
+          <w:b/>
+          <w:bCs/>
           <w:rtl/>
           <w:lang w:val="en-US"/>
         </w:rPr>
@@ -6778,11 +7086,23 @@
           <w:rtl/>
           <w:lang w:val="en-US"/>
         </w:rPr>
-        <w:t xml:space="preserve"> ולכן </w:t>
-      </w:r>
-      <w:r>
-        <w:rPr>
-          <w:rFonts w:eastAsiaTheme="minorEastAsia" w:cstheme="minorHAnsi" w:hint="cs"/>
+        <w:t xml:space="preserve"> </w:t>
+      </w:r>
+      <w:r>
+        <w:rPr>
+          <w:rFonts w:eastAsiaTheme="minorEastAsia" w:cstheme="minorHAnsi" w:hint="cs"/>
+          <w:b/>
+          <w:bCs/>
+          <w:rtl/>
+          <w:lang w:val="en-US"/>
+        </w:rPr>
+        <w:t xml:space="preserve">ולכן </w:t>
+      </w:r>
+      <w:r>
+        <w:rPr>
+          <w:rFonts w:eastAsiaTheme="minorEastAsia" w:cstheme="minorHAnsi" w:hint="cs"/>
+          <w:b/>
+          <w:bCs/>
           <w:rtl/>
           <w:lang w:val="en-US"/>
         </w:rPr>
@@ -6791,6 +7111,8 @@
       <w:r>
         <w:rPr>
           <w:rFonts w:eastAsiaTheme="minorEastAsia" w:cstheme="minorHAnsi" w:hint="cs"/>
+          <w:b/>
+          <w:bCs/>
           <w:rtl/>
           <w:lang w:val="en-US"/>
         </w:rPr>
@@ -6799,6 +7121,8 @@
       <w:r>
         <w:rPr>
           <w:rFonts w:eastAsiaTheme="minorEastAsia" w:cstheme="minorHAnsi" w:hint="cs"/>
+          <w:b/>
+          <w:bCs/>
           <w:rtl/>
           <w:lang w:val="en-US"/>
         </w:rPr>
@@ -6807,6 +7131,8 @@
       <w:r>
         <w:rPr>
           <w:rFonts w:eastAsiaTheme="minorEastAsia" w:cstheme="minorHAnsi" w:hint="cs"/>
+          <w:b/>
+          <w:bCs/>
           <w:rtl/>
           <w:lang w:val="en-US"/>
         </w:rPr>
@@ -6815,10 +7141,20 @@
       <w:r>
         <w:rPr>
           <w:rFonts w:eastAsiaTheme="minorEastAsia" w:cstheme="minorHAnsi" w:hint="cs"/>
-          <w:rtl/>
-          <w:lang w:val="en-US"/>
-        </w:rPr>
-        <w:t xml:space="preserve">שונה של האלגוריתם </w:t>
+          <w:b/>
+          <w:bCs/>
+          <w:rtl/>
+          <w:lang w:val="en-US"/>
+        </w:rPr>
+        <w:t>שונה</w:t>
+      </w:r>
+      <w:r>
+        <w:rPr>
+          <w:rFonts w:eastAsiaTheme="minorEastAsia" w:cstheme="minorHAnsi" w:hint="cs"/>
+          <w:rtl/>
+          <w:lang w:val="en-US"/>
+        </w:rPr>
+        <w:t xml:space="preserve"> של האלגוריתם </w:t>
       </w:r>
       <w:r>
         <w:rPr>
@@ -6879,6 +7215,8 @@
       <w:r>
         <w:rPr>
           <w:rFonts w:eastAsiaTheme="minorEastAsia" w:cstheme="minorHAnsi" w:hint="cs"/>
+          <w:b/>
+          <w:bCs/>
           <w:rtl/>
           <w:lang w:val="en-US"/>
         </w:rPr>
@@ -6887,6 +7225,8 @@
       <w:r>
         <w:rPr>
           <w:rFonts w:eastAsiaTheme="minorEastAsia" w:cstheme="minorHAnsi" w:hint="cs"/>
+          <w:b/>
+          <w:bCs/>
           <w:rtl/>
           <w:lang w:val="en-US"/>
         </w:rPr>
@@ -6895,6 +7235,8 @@
       <w:r>
         <w:rPr>
           <w:rFonts w:eastAsiaTheme="minorEastAsia" w:cstheme="minorHAnsi" w:hint="cs"/>
+          <w:b/>
+          <w:bCs/>
           <w:rtl/>
           <w:lang w:val="en-US"/>
         </w:rPr>
@@ -6903,10 +7245,20 @@
       <w:r>
         <w:rPr>
           <w:rFonts w:eastAsiaTheme="minorEastAsia" w:cstheme="minorHAnsi" w:hint="cs"/>
-          <w:rtl/>
-          <w:lang w:val="en-US"/>
-        </w:rPr>
-        <w:t>"שמסמלץ" (</w:t>
+          <w:b/>
+          <w:bCs/>
+          <w:rtl/>
+          <w:lang w:val="en-US"/>
+        </w:rPr>
+        <w:t>"שמסמלץ"</w:t>
+      </w:r>
+      <w:r>
+        <w:rPr>
+          <w:rFonts w:eastAsiaTheme="minorEastAsia" w:cstheme="minorHAnsi" w:hint="cs"/>
+          <w:rtl/>
+          <w:lang w:val="en-US"/>
+        </w:rPr>
+        <w:t xml:space="preserve"> (</w:t>
       </w:r>
       <w:r>
         <w:rPr>
@@ -7049,7 +7401,23 @@
           <w:rtl/>
           <w:lang w:val="en-US"/>
         </w:rPr>
-        <w:t xml:space="preserve">בספרות כתוב שאם אין חסמים על סכום הרכיבים בכל </w:t>
+        <w:t>בספרות</w:t>
+      </w:r>
+      <w:r>
+        <w:rPr>
+          <w:rFonts w:eastAsiaTheme="minorEastAsia" w:cstheme="minorHAnsi" w:hint="cs"/>
+          <w:rtl/>
+          <w:lang w:val="en-US"/>
+        </w:rPr>
+        <w:t xml:space="preserve"> (ממה שחקרנו)</w:t>
+      </w:r>
+      <w:r>
+        <w:rPr>
+          <w:rFonts w:eastAsiaTheme="minorEastAsia" w:cstheme="minorHAnsi" w:hint="cs"/>
+          <w:rtl/>
+          <w:lang w:val="en-US"/>
+        </w:rPr>
+        <w:t xml:space="preserve"> כתוב שאם אין חסמים על סכום הרכיבים בכל </w:t>
       </w:r>
       <m:oMath>
         <m:r>
@@ -7196,7 +7564,22 @@
           <w:rtl/>
           <w:lang w:val="en-US"/>
         </w:rPr>
-        <w:t xml:space="preserve">**אם לא נלך על הגישה כפי שהיא מופיעה בספרות, אזי </w:t>
+        <w:t>*</w:t>
+      </w:r>
+      <w:r>
+        <w:rPr>
+          <w:rFonts w:eastAsiaTheme="minorEastAsia" w:cstheme="minorHAnsi"/>
+          <w:lang w:val="en-US"/>
+        </w:rPr>
+        <w:t>**</w:t>
+      </w:r>
+      <w:r>
+        <w:rPr>
+          <w:rFonts w:eastAsiaTheme="minorEastAsia" w:cstheme="minorHAnsi" w:hint="cs"/>
+          <w:rtl/>
+          <w:lang w:val="en-US"/>
+        </w:rPr>
+        <w:t xml:space="preserve">*אם לא נלך על הגישה כפי שהיא מופיעה בספרות, אזי </w:t>
       </w:r>
       <w:r>
         <w:rPr>
@@ -7240,6 +7623,7 @@
           <w:rtl/>
           <w:lang w:val="en-US"/>
         </w:rPr>
+        <w:lastRenderedPageBreak/>
         <w:t xml:space="preserve">בפועל </w:t>
       </w:r>
       <w:r>
@@ -7259,6 +7643,13 @@
         <w:t xml:space="preserve"> אם נשאיר את הגבלת הזמן לכל חישוב צעד של סוכן ונדאג לבצע </w:t>
       </w:r>
       <m:oMath>
+        <m:r>
+          <w:rPr>
+            <w:rFonts w:ascii="Cambria Math" w:eastAsiaTheme="minorEastAsia" w:hAnsi="Cambria Math" w:cstheme="minorHAnsi"/>
+            <w:lang w:val="en-US"/>
+          </w:rPr>
+          <m:t>"</m:t>
+        </m:r>
         <m:r>
           <w:rPr>
             <w:rFonts w:ascii="Cambria Math" w:eastAsiaTheme="minorEastAsia" w:hAnsi="Cambria Math" w:cstheme="minorHAnsi"/>
@@ -7266,6 +7657,13 @@
           </w:rPr>
           <m:t>hard exit</m:t>
         </m:r>
+        <m:r>
+          <w:rPr>
+            <w:rFonts w:ascii="Cambria Math" w:eastAsiaTheme="minorEastAsia" w:hAnsi="Cambria Math" w:cstheme="minorHAnsi"/>
+            <w:lang w:val="en-US"/>
+          </w:rPr>
+          <m:t>"</m:t>
+        </m:r>
       </m:oMath>
       <w:r>
         <w:rPr>
@@ -7317,7 +7715,23 @@
           <w:rtl/>
           <w:lang w:val="en-US"/>
         </w:rPr>
-        <w:t xml:space="preserve"> אותו החישוב יתבסס על פחות צעדים קדימה במשחק.</w:t>
+        <w:t xml:space="preserve"> אותו החישוב יתבסס על </w:t>
+      </w:r>
+      <w:r>
+        <w:rPr>
+          <w:rFonts w:eastAsiaTheme="minorEastAsia" w:cstheme="minorHAnsi" w:hint="cs"/>
+          <w:rtl/>
+          <w:lang w:val="en-US"/>
+        </w:rPr>
+        <w:t xml:space="preserve">ניתוח של </w:t>
+      </w:r>
+      <w:r>
+        <w:rPr>
+          <w:rFonts w:eastAsiaTheme="minorEastAsia" w:cstheme="minorHAnsi" w:hint="cs"/>
+          <w:rtl/>
+          <w:lang w:val="en-US"/>
+        </w:rPr>
+        <w:t>פחות צעדים קדימה במשחק.</w:t>
       </w:r>
       <w:r>
         <w:rPr>
@@ -7466,7 +7880,40 @@
           <w:rtl/>
           <w:lang w:val="en-US"/>
         </w:rPr>
-        <w:t>ם היא הרבה פחות טריוויאלית</w:t>
+        <w:t>ם</w:t>
+      </w:r>
+      <w:r>
+        <w:rPr>
+          <w:rFonts w:eastAsiaTheme="minorEastAsia" w:cstheme="minorHAnsi" w:hint="cs"/>
+          <w:rtl/>
+          <w:lang w:val="en-US"/>
+        </w:rPr>
+        <w:t xml:space="preserve"> (בספרות </w:t>
+      </w:r>
+      <m:oMath>
+        <m:r>
+          <w:rPr>
+            <w:rFonts w:ascii="Cambria Math" w:eastAsiaTheme="minorEastAsia" w:hAnsi="Cambria Math" w:cstheme="minorHAnsi"/>
+            <w:lang w:val="en-US"/>
+          </w:rPr>
+          <m:t>Immediate pruning</m:t>
+        </m:r>
+      </m:oMath>
+      <w:r>
+        <w:rPr>
+          <w:rFonts w:eastAsiaTheme="minorEastAsia" w:cstheme="minorHAnsi" w:hint="cs"/>
+          <w:rtl/>
+          <w:lang w:val="en-US"/>
+        </w:rPr>
+        <w:t>)</w:t>
+      </w:r>
+      <w:r>
+        <w:rPr>
+          <w:rFonts w:eastAsiaTheme="minorEastAsia" w:cstheme="minorHAnsi" w:hint="cs"/>
+          <w:rtl/>
+          <w:lang w:val="en-US"/>
+        </w:rPr>
+        <w:t xml:space="preserve"> היא הרבה פחות טריוויאלית</w:t>
       </w:r>
       <w:r>
         <w:rPr>
@@ -7623,16 +8070,7 @@
           <w:rtl/>
           <w:lang w:val="en-US"/>
         </w:rPr>
-        <w:t xml:space="preserve"> </w:t>
-      </w:r>
-      <w:r>
-        <w:rPr>
-          <w:rFonts w:eastAsiaTheme="minorEastAsia" w:cstheme="minorHAnsi" w:hint="cs"/>
-          <w:rtl/>
-          <w:lang w:val="en-US"/>
-        </w:rPr>
-        <w:lastRenderedPageBreak/>
-        <w:t>ולכן גם על סכום הרכיבים</w:t>
+        <w:t xml:space="preserve"> ולכן גם על סכום הרכיבים</w:t>
       </w:r>
       <w:r>
         <w:rPr>

</xml_diff>